<commit_message>
Added password strength vulnerability patch & added required imports
- Imported typescript-dotnet-commonjs for RegExp
- Implemented RegExp String checking for ensuring password strength.
- Added password strength patch to changePassword and resetPassword.
</commit_message>
<xml_diff>
--- a/docfiles/SSD Guardian Store Vulnerabilities Report CLEBJ002.docx
+++ b/docfiles/SSD Guardian Store Vulnerabilities Report CLEBJ002.docx
@@ -110,7 +110,6 @@
           <w:sz w:val="22"/>
           <w:szCs w:val="22"/>
           <w:lang w:val="en-AU"/>
-          <w14:ligatures w14:val="standardContextual"/>
         </w:rPr>
         <w:id w:val="-1697533770"/>
         <w:docPartObj>
@@ -1512,16 +1511,14 @@
           <w:bCs/>
         </w:rPr>
       </w:pPr>
-      <w:bookmarkStart w:id="0" w:name="_Toc147591487"/>
       <w:r>
         <w:rPr>
           <w:b/>
           <w:bCs/>
         </w:rPr>
         <w:lastRenderedPageBreak/>
-        <w:t>Abstract</w:t>
-      </w:r>
-      <w:bookmarkEnd w:id="0"/>
+        <w:t>Executive Summary</w:t>
+      </w:r>
     </w:p>
     <w:p>
       <w:pPr>
@@ -1544,7 +1541,7 @@
           <w:bCs/>
         </w:rPr>
       </w:pPr>
-      <w:bookmarkStart w:id="1" w:name="_Toc147591488"/>
+      <w:bookmarkStart w:id="0" w:name="_Toc147591488"/>
       <w:r>
         <w:rPr>
           <w:b/>
@@ -1553,7 +1550,7 @@
         <w:lastRenderedPageBreak/>
         <w:t>Overview</w:t>
       </w:r>
-      <w:bookmarkEnd w:id="1"/>
+      <w:bookmarkEnd w:id="0"/>
     </w:p>
     <w:p>
       <w:pPr>
@@ -1565,7 +1562,7 @@
           <w:szCs w:val="28"/>
         </w:rPr>
       </w:pPr>
-      <w:bookmarkStart w:id="2" w:name="_Toc147591489"/>
+      <w:bookmarkStart w:id="1" w:name="_Toc147591489"/>
       <w:r>
         <w:rPr>
           <w:b/>
@@ -1575,7 +1572,7 @@
         </w:rPr>
         <w:t>Introduction</w:t>
       </w:r>
-      <w:bookmarkEnd w:id="2"/>
+      <w:bookmarkEnd w:id="1"/>
     </w:p>
     <w:p>
       <w:r>
@@ -1597,7 +1594,7 @@
           <w:bCs/>
         </w:rPr>
       </w:pPr>
-      <w:bookmarkStart w:id="3" w:name="_Toc147591490"/>
+      <w:bookmarkStart w:id="2" w:name="_Toc147591490"/>
       <w:r>
         <w:rPr>
           <w:b/>
@@ -1607,7 +1604,7 @@
         </w:rPr>
         <w:t>Vulnerabilities Identified</w:t>
       </w:r>
-      <w:bookmarkEnd w:id="3"/>
+      <w:bookmarkEnd w:id="2"/>
     </w:p>
     <w:p>
       <w:r>
@@ -1632,7 +1629,35 @@
           <w:sz w:val="23"/>
           <w:szCs w:val="23"/>
         </w:rPr>
-        <w:t xml:space="preserve">Broken authentication </w:t>
+        <w:t xml:space="preserve">Broken </w:t>
+      </w:r>
+      <w:r>
+        <w:rPr>
+          <w:sz w:val="23"/>
+          <w:szCs w:val="23"/>
+        </w:rPr>
+        <w:t>A</w:t>
+      </w:r>
+      <w:r>
+        <w:rPr>
+          <w:sz w:val="23"/>
+          <w:szCs w:val="23"/>
+        </w:rPr>
+        <w:t>uthentication</w:t>
+      </w:r>
+      <w:r>
+        <w:rPr>
+          <w:sz w:val="23"/>
+          <w:szCs w:val="23"/>
+        </w:rPr>
+        <w:t>/Broken Access Controls</w:t>
+      </w:r>
+      <w:r>
+        <w:rPr>
+          <w:sz w:val="23"/>
+          <w:szCs w:val="23"/>
+        </w:rPr>
+        <w:t xml:space="preserve"> </w:t>
       </w:r>
     </w:p>
     <w:p>
@@ -1851,7 +1876,7 @@
           <w:bCs/>
         </w:rPr>
       </w:pPr>
-      <w:bookmarkStart w:id="4" w:name="_Toc147591491"/>
+      <w:bookmarkStart w:id="3" w:name="_Toc147591491"/>
       <w:r>
         <w:rPr>
           <w:b/>
@@ -1877,7 +1902,7 @@
       <w:r>
         <w:t>Broken</w:t>
       </w:r>
-      <w:bookmarkEnd w:id="4"/>
+      <w:bookmarkEnd w:id="3"/>
       <w:r>
         <w:t xml:space="preserve"> </w:t>
       </w:r>
@@ -1886,6 +1911,9 @@
       </w:r>
       <w:r>
         <w:t>uthorization</w:t>
+      </w:r>
+      <w:r>
+        <w:t>/Broken Access Control: Password Strength</w:t>
       </w:r>
     </w:p>
     <w:p>
@@ -1898,7 +1926,7 @@
           <w:szCs w:val="28"/>
         </w:rPr>
       </w:pPr>
-      <w:bookmarkStart w:id="5" w:name="_Toc147591492"/>
+      <w:bookmarkStart w:id="4" w:name="_Toc147591492"/>
       <w:r>
         <w:rPr>
           <w:b/>
@@ -1908,20 +1936,64 @@
         </w:rPr>
         <w:t>Introduction</w:t>
       </w:r>
-      <w:bookmarkEnd w:id="5"/>
-    </w:p>
-    <w:p>
-      <w:r>
-        <w:t>The chosen vulnerability for this penetration report is Broken Auth</w:t>
-      </w:r>
-      <w:r>
-        <w:t>orization, also known as broken access control. This</w:t>
-      </w:r>
-      <w:r>
-        <w:t xml:space="preserve"> is a major/critical flaw which could compromise the account security and confidentiality of clients and admins alike.</w:t>
-      </w:r>
-      <w:r>
-        <w:t xml:space="preserve"> Being a surprisingly common vulnerability, finding a fix for this issue will mean similar cases and issues can also be resolved.</w:t>
+      <w:bookmarkEnd w:id="4"/>
+    </w:p>
+    <w:p>
+      <w:r>
+        <w:t>The chosen vulnerability</w:t>
+      </w:r>
+      <w:r>
+        <w:t xml:space="preserve"> class</w:t>
+      </w:r>
+      <w:r>
+        <w:t xml:space="preserve"> for this penetration report is Broken Auth</w:t>
+      </w:r>
+      <w:r>
+        <w:t xml:space="preserve">orization, also known as </w:t>
+      </w:r>
+      <w:r>
+        <w:t>B</w:t>
+      </w:r>
+      <w:r>
+        <w:t xml:space="preserve">roken </w:t>
+      </w:r>
+      <w:r>
+        <w:t>A</w:t>
+      </w:r>
+      <w:r>
+        <w:t xml:space="preserve">ccess </w:t>
+      </w:r>
+      <w:r>
+        <w:t>C</w:t>
+      </w:r>
+      <w:r>
+        <w:t>ontrol. This</w:t>
+      </w:r>
+      <w:r>
+        <w:t xml:space="preserve"> is a major</w:t>
+      </w:r>
+      <w:r>
+        <w:t xml:space="preserve"> vulnerability class</w:t>
+      </w:r>
+      <w:r>
+        <w:t xml:space="preserve"> which could compromise the account security and confidentiality of clients and admins alike.</w:t>
+      </w:r>
+      <w:r>
+        <w:t xml:space="preserve"> </w:t>
+      </w:r>
+      <w:r>
+        <w:t xml:space="preserve">The chosen </w:t>
+      </w:r>
+      <w:proofErr w:type="spellStart"/>
+      <w:r>
+        <w:t>vaulerability</w:t>
+      </w:r>
+      <w:proofErr w:type="spellEnd"/>
+      <w:r>
+        <w:t xml:space="preserve"> is password strength and current weakness to brute force attacks. </w:t>
+      </w:r>
+      <w:r>
+        <w:t>Being a surprisingly common vulnerability, finding a fix for this issue will mean similar cases and issues can also be resolved.</w:t>
       </w:r>
     </w:p>
     <w:p>
@@ -1934,7 +2006,7 @@
           <w:szCs w:val="28"/>
         </w:rPr>
       </w:pPr>
-      <w:bookmarkStart w:id="6" w:name="_Toc147591493"/>
+      <w:bookmarkStart w:id="5" w:name="_Toc147591493"/>
     </w:p>
     <w:p>
       <w:pPr>
@@ -1955,7 +2027,7 @@
         </w:rPr>
         <w:t>Research</w:t>
       </w:r>
-      <w:bookmarkEnd w:id="6"/>
+      <w:bookmarkEnd w:id="5"/>
     </w:p>
     <w:p>
       <w:r>
@@ -1973,7 +2045,6 @@
           <w:szCs w:val="28"/>
         </w:rPr>
       </w:pPr>
-      <w:bookmarkStart w:id="7" w:name="_Toc147591494"/>
       <w:r>
         <w:rPr>
           <w:b/>
@@ -1981,13 +2052,1078 @@
           <w:sz w:val="28"/>
           <w:szCs w:val="28"/>
         </w:rPr>
+        <w:t>Reconnaissance</w:t>
+      </w:r>
+    </w:p>
+    <w:p>
+      <w:r>
+        <w:rPr>
+          <w:noProof/>
+        </w:rPr>
+        <w:drawing>
+          <wp:anchor distT="0" distB="0" distL="114300" distR="114300" simplePos="0" relativeHeight="251669504" behindDoc="0" locked="0" layoutInCell="1" allowOverlap="1" wp14:anchorId="2943CEB4" wp14:editId="372E9446">
+            <wp:simplePos x="0" y="0"/>
+            <wp:positionH relativeFrom="column">
+              <wp:posOffset>3909695</wp:posOffset>
+            </wp:positionH>
+            <wp:positionV relativeFrom="paragraph">
+              <wp:posOffset>491490</wp:posOffset>
+            </wp:positionV>
+            <wp:extent cx="1943735" cy="1242060"/>
+            <wp:effectExtent l="0" t="0" r="0" b="0"/>
+            <wp:wrapSquare wrapText="bothSides"/>
+            <wp:docPr id="320239837" name="Picture 2" descr="A screenshot of a login form&#10;&#10;Description automatically generated"/>
+            <wp:cNvGraphicFramePr>
+              <a:graphicFrameLocks xmlns:a="http://schemas.openxmlformats.org/drawingml/2006/main" noChangeAspect="1"/>
+            </wp:cNvGraphicFramePr>
+            <a:graphic xmlns:a="http://schemas.openxmlformats.org/drawingml/2006/main">
+              <a:graphicData uri="http://schemas.openxmlformats.org/drawingml/2006/picture">
+                <pic:pic xmlns:pic="http://schemas.openxmlformats.org/drawingml/2006/picture">
+                  <pic:nvPicPr>
+                    <pic:cNvPr id="320239837" name="Picture 2" descr="A screenshot of a login form&#10;&#10;Description automatically generated"/>
+                    <pic:cNvPicPr/>
+                  </pic:nvPicPr>
+                  <pic:blipFill rotWithShape="1">
+                    <a:blip r:embed="rId8" cstate="print">
+                      <a:extLst>
+                        <a:ext uri="{28A0092B-C50C-407E-A947-70E740481C1C}">
+                          <a14:useLocalDpi xmlns:a14="http://schemas.microsoft.com/office/drawing/2010/main" val="0"/>
+                        </a:ext>
+                      </a:extLst>
+                    </a:blip>
+                    <a:srcRect b="58496"/>
+                    <a:stretch/>
+                  </pic:blipFill>
+                  <pic:spPr bwMode="auto">
+                    <a:xfrm>
+                      <a:off x="0" y="0"/>
+                      <a:ext cx="1943735" cy="1242060"/>
+                    </a:xfrm>
+                    <a:prstGeom prst="rect">
+                      <a:avLst/>
+                    </a:prstGeom>
+                    <a:ln>
+                      <a:noFill/>
+                    </a:ln>
+                    <a:extLst>
+                      <a:ext uri="{53640926-AAD7-44D8-BBD7-CCE9431645EC}">
+                        <a14:shadowObscured xmlns:a14="http://schemas.microsoft.com/office/drawing/2010/main"/>
+                      </a:ext>
+                    </a:extLst>
+                  </pic:spPr>
+                </pic:pic>
+              </a:graphicData>
+            </a:graphic>
+            <wp14:sizeRelH relativeFrom="margin">
+              <wp14:pctWidth>0</wp14:pctWidth>
+            </wp14:sizeRelH>
+            <wp14:sizeRelV relativeFrom="margin">
+              <wp14:pctHeight>0</wp14:pctHeight>
+            </wp14:sizeRelV>
+          </wp:anchor>
+        </w:drawing>
+      </w:r>
+      <w:r>
+        <w:t>In order to break the authorization</w:t>
+      </w:r>
+      <w:r>
+        <w:t xml:space="preserve"> and login</w:t>
+      </w:r>
+      <w:r>
+        <w:t>, we require an email and password, as an attacker an admin email or an email with high privileges is preferred.</w:t>
+      </w:r>
+      <w:r>
+        <w:t xml:space="preserve"> However gaining access to as many accounts as possible is also beneficial because we can exploit broken authorization to elevate unprivileged accounts privilege.</w:t>
+      </w:r>
+    </w:p>
+    <w:p>
+      <w:r>
+        <w:rPr>
+          <w:noProof/>
+        </w:rPr>
+        <w:pict w14:anchorId="42A4987E">
+          <v:group id="Group 11" o:spid="_x0000_s2063" style="position:absolute;margin-left:293.55pt;margin-top:61pt;width:170.4pt;height:95.95pt;z-index:251673600" coordsize="21640,12185" o:gfxdata="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">
+            <v:shapetype id="_x0000_t75" coordsize="21600,21600" o:spt="75" o:preferrelative="t" path="m@4@5l@4@11@9@11@9@5xe" filled="f" stroked="f">
+              <v:stroke joinstyle="miter"/>
+              <v:formulas>
+                <v:f eqn="if lineDrawn pixelLineWidth 0"/>
+                <v:f eqn="sum @0 1 0"/>
+                <v:f eqn="sum 0 0 @1"/>
+                <v:f eqn="prod @2 1 2"/>
+                <v:f eqn="prod @3 21600 pixelWidth"/>
+                <v:f eqn="prod @3 21600 pixelHeight"/>
+                <v:f eqn="sum @0 0 1"/>
+                <v:f eqn="prod @6 1 2"/>
+                <v:f eqn="prod @7 21600 pixelWidth"/>
+                <v:f eqn="sum @8 21600 0"/>
+                <v:f eqn="prod @7 21600 pixelHeight"/>
+                <v:f eqn="sum @10 21600 0"/>
+              </v:formulas>
+              <v:path o:extrusionok="f" gradientshapeok="t" o:connecttype="rect"/>
+              <o:lock v:ext="edit" aspectratio="t"/>
+            </v:shapetype>
+            <v:shape id="Picture 1" o:spid="_x0000_s2064" type="#_x0000_t75" style="position:absolute;left:3810;width:14782;height:4984;visibility:visible;mso-wrap-style:square" o:gfxdata="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">
+              <v:imagedata r:id="rId9" o:title="" croptop="41247f" cropbottom="18490f" cropleft="14632f" cropright="33634f"/>
+            </v:shape>
+            <v:shape id="Picture 4" o:spid="_x0000_s2065" type="#_x0000_t75" alt="A screenshot of a green smoothie&#10;&#10;Description automatically generated" style="position:absolute;left:3810;top:4648;width:16992;height:3511;visibility:visible;mso-wrap-style:square" o:gfxdata="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">
+              <v:imagedata r:id="rId10" o:title="A screenshot of a green smoothie&#10;&#10;Description automatically generated" croptop="58117f" cropleft="4468f" cropright="33301f"/>
+            </v:shape>
+            <v:shape id="Picture 6" o:spid="_x0000_s2066" type="#_x0000_t75" style="position:absolute;top:8229;width:21640;height:3956;visibility:visible;mso-wrap-style:square" o:gfxdata="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">
+              <v:imagedata r:id="rId11" o:title="" croptop="57275f" cropleft="5452f" cropright="25017f"/>
+            </v:shape>
+            <w10:wrap type="square"/>
+          </v:group>
+        </w:pict>
+      </w:r>
+      <w:r>
+        <w:t xml:space="preserve">To find </w:t>
+      </w:r>
+      <w:r>
+        <w:t>accounts</w:t>
+      </w:r>
+      <w:r>
+        <w:t xml:space="preserve"> email address</w:t>
+      </w:r>
+      <w:r>
+        <w:t>es</w:t>
+      </w:r>
+      <w:r>
+        <w:t>,</w:t>
+      </w:r>
+      <w:r>
+        <w:t xml:space="preserve"> I began combing through reviews of products on the store page</w:t>
+      </w:r>
+      <w:r>
+        <w:t>.</w:t>
+      </w:r>
+      <w:r>
+        <w:t xml:space="preserve"> </w:t>
+      </w:r>
+      <w:r>
+        <w:t>A</w:t>
+      </w:r>
+      <w:r>
+        <w:t>fter</w:t>
+      </w:r>
+      <w:r>
+        <w:t xml:space="preserve"> review</w:t>
+      </w:r>
+      <w:r>
+        <w:t xml:space="preserve">ing </w:t>
+      </w:r>
+      <w:r>
+        <w:t xml:space="preserve">them </w:t>
+      </w:r>
+      <w:r>
+        <w:t>all</w:t>
+      </w:r>
+      <w:r>
+        <w:t>,</w:t>
+      </w:r>
+      <w:r>
+        <w:t xml:space="preserve"> </w:t>
+      </w:r>
+      <w:r>
+        <w:t>I found an</w:t>
+      </w:r>
+      <w:r>
+        <w:t xml:space="preserve"> admin account with the email address </w:t>
+      </w:r>
+      <w:hyperlink r:id="rId12" w:history="1">
+        <w:r>
+          <w:rPr>
+            <w:rStyle w:val="Hyperlink"/>
+          </w:rPr>
+          <w:t>admin@guardian.com</w:t>
+        </w:r>
+      </w:hyperlink>
+      <w:r>
+        <w:t xml:space="preserve">. </w:t>
+      </w:r>
+      <w:r>
+        <w:t xml:space="preserve">As well as </w:t>
+      </w:r>
+      <w:hyperlink r:id="rId13" w:history="1">
+        <w:r>
+          <w:rPr>
+            <w:rStyle w:val="Hyperlink"/>
+          </w:rPr>
+          <w:t>jim@guardian.com</w:t>
+        </w:r>
+      </w:hyperlink>
+      <w:r>
+        <w:t>,</w:t>
+      </w:r>
+      <w:r>
+        <w:t xml:space="preserve"> </w:t>
+      </w:r>
+      <w:hyperlink r:id="rId14" w:history="1">
+        <w:r>
+          <w:rPr>
+            <w:rStyle w:val="Hyperlink"/>
+          </w:rPr>
+          <w:t>bender@guardian.com</w:t>
+        </w:r>
+      </w:hyperlink>
+      <w:r>
+        <w:t>,</w:t>
+      </w:r>
+      <w:r>
+        <w:t xml:space="preserve"> </w:t>
+      </w:r>
+      <w:hyperlink r:id="rId15" w:history="1">
+        <w:r>
+          <w:rPr>
+            <w:rStyle w:val="Hyperlink"/>
+          </w:rPr>
+          <w:t>uvogin@guardian.com</w:t>
+        </w:r>
+      </w:hyperlink>
+      <w:r>
+        <w:t xml:space="preserve">, </w:t>
+      </w:r>
+      <w:hyperlink r:id="rId16" w:history="1">
+        <w:r>
+          <w:rPr>
+            <w:rStyle w:val="Hyperlink"/>
+          </w:rPr>
+          <w:t>stan@guardian.com</w:t>
+        </w:r>
+      </w:hyperlink>
+      <w:r>
+        <w:t>,</w:t>
+      </w:r>
+      <w:r>
+        <w:t xml:space="preserve"> </w:t>
+      </w:r>
+      <w:hyperlink r:id="rId17" w:history="1">
+        <w:r>
+          <w:rPr>
+            <w:rStyle w:val="Hyperlink"/>
+          </w:rPr>
+          <w:t>bjoern@owasp.org</w:t>
+        </w:r>
+      </w:hyperlink>
+      <w:r>
+        <w:t xml:space="preserve">, </w:t>
+      </w:r>
+      <w:hyperlink r:id="rId18" w:history="1">
+        <w:r>
+          <w:rPr>
+            <w:rStyle w:val="Hyperlink"/>
+          </w:rPr>
+          <w:t>morty@guardian.com</w:t>
+        </w:r>
+      </w:hyperlink>
+      <w:r>
+        <w:t xml:space="preserve">, </w:t>
+      </w:r>
+      <w:hyperlink r:id="rId19" w:history="1">
+        <w:r>
+          <w:rPr>
+            <w:rStyle w:val="Hyperlink"/>
+          </w:rPr>
+          <w:t>mc_safesearch@guardian.com</w:t>
+        </w:r>
+      </w:hyperlink>
+      <w:r>
+        <w:t xml:space="preserve">, </w:t>
+      </w:r>
+      <w:r>
+        <w:t xml:space="preserve">and </w:t>
+      </w:r>
+      <w:hyperlink r:id="rId20" w:history="1">
+        <w:r>
+          <w:rPr>
+            <w:rStyle w:val="Hyperlink"/>
+          </w:rPr>
+          <w:t>accountant@guardian.com</w:t>
+        </w:r>
+      </w:hyperlink>
+      <w:r>
+        <w:t xml:space="preserve"> </w:t>
+      </w:r>
+      <w:r>
+        <w:t>user accounts.</w:t>
+      </w:r>
+    </w:p>
+    <w:p>
+      <w:r>
+        <w:rPr>
+          <w:noProof/>
+        </w:rPr>
+        <w:drawing>
+          <wp:anchor distT="0" distB="0" distL="114300" distR="114300" simplePos="0" relativeHeight="251678720" behindDoc="0" locked="0" layoutInCell="1" allowOverlap="1" wp14:anchorId="4AC21C54" wp14:editId="51A2E4F5">
+            <wp:simplePos x="0" y="0"/>
+            <wp:positionH relativeFrom="column">
+              <wp:posOffset>830580</wp:posOffset>
+            </wp:positionH>
+            <wp:positionV relativeFrom="page">
+              <wp:posOffset>8116149</wp:posOffset>
+            </wp:positionV>
+            <wp:extent cx="1905000" cy="1748576"/>
+            <wp:effectExtent l="0" t="0" r="0" b="4445"/>
+            <wp:wrapSquare wrapText="bothSides"/>
+            <wp:docPr id="1004774994" name="Picture 13"/>
+            <wp:cNvGraphicFramePr>
+              <a:graphicFrameLocks xmlns:a="http://schemas.openxmlformats.org/drawingml/2006/main" noChangeAspect="1"/>
+            </wp:cNvGraphicFramePr>
+            <a:graphic xmlns:a="http://schemas.openxmlformats.org/drawingml/2006/main">
+              <a:graphicData uri="http://schemas.openxmlformats.org/drawingml/2006/picture">
+                <pic:pic xmlns:pic="http://schemas.openxmlformats.org/drawingml/2006/picture">
+                  <pic:nvPicPr>
+                    <pic:cNvPr id="0" name="Picture 9"/>
+                    <pic:cNvPicPr>
+                      <a:picLocks noChangeAspect="1" noChangeArrowheads="1"/>
+                    </pic:cNvPicPr>
+                  </pic:nvPicPr>
+                  <pic:blipFill rotWithShape="1">
+                    <a:blip r:embed="rId21">
+                      <a:extLst>
+                        <a:ext uri="{28A0092B-C50C-407E-A947-70E740481C1C}">
+                          <a14:useLocalDpi xmlns:a14="http://schemas.microsoft.com/office/drawing/2010/main" val="0"/>
+                        </a:ext>
+                      </a:extLst>
+                    </a:blip>
+                    <a:srcRect l="4528" t="37457" r="46737" b="22968"/>
+                    <a:stretch/>
+                  </pic:blipFill>
+                  <pic:spPr bwMode="auto">
+                    <a:xfrm>
+                      <a:off x="0" y="0"/>
+                      <a:ext cx="1905000" cy="1748576"/>
+                    </a:xfrm>
+                    <a:prstGeom prst="rect">
+                      <a:avLst/>
+                    </a:prstGeom>
+                    <a:noFill/>
+                    <a:ln>
+                      <a:noFill/>
+                    </a:ln>
+                    <a:extLst>
+                      <a:ext uri="{53640926-AAD7-44D8-BBD7-CCE9431645EC}">
+                        <a14:shadowObscured xmlns:a14="http://schemas.microsoft.com/office/drawing/2010/main"/>
+                      </a:ext>
+                    </a:extLst>
+                  </pic:spPr>
+                </pic:pic>
+              </a:graphicData>
+            </a:graphic>
+            <wp14:sizeRelH relativeFrom="margin">
+              <wp14:pctWidth>0</wp14:pctWidth>
+            </wp14:sizeRelH>
+            <wp14:sizeRelV relativeFrom="margin">
+              <wp14:pctHeight>0</wp14:pctHeight>
+            </wp14:sizeRelV>
+          </wp:anchor>
+        </w:drawing>
+      </w:r>
+      <w:r>
+        <w:rPr>
+          <w:noProof/>
+        </w:rPr>
+        <w:pict w14:anchorId="753412D7">
+          <v:group id="Group 12" o:spid="_x0000_s2058" style="position:absolute;margin-left:219.6pt;margin-top:33.95pt;width:247.2pt;height:210.3pt;z-index:251677696;mso-position-horizontal-relative:text;mso-position-vertical-relative:text;mso-width-relative:margin;mso-height-relative:margin" coordorigin="-381" coordsize="31394,26716" o:gfxdata="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">
+            <v:shape id="Picture 5" o:spid="_x0000_s2059" type="#_x0000_t75" style="position:absolute;left:-381;width:31032;height:10820;visibility:visible;mso-wrap-style:square" o:gfxdata="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">
+              <v:imagedata r:id="rId22" o:title="" croptop="45316f" cropbottom="1829f" cropleft="4993f" cropright="5417f"/>
+            </v:shape>
+            <v:shape id="Picture 7" o:spid="_x0000_s2060" type="#_x0000_t75" style="position:absolute;left:-381;top:11430;width:30099;height:6877;visibility:visible;mso-wrap-style:square" o:gfxdata="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">
+              <v:imagedata r:id="rId23" o:title=""/>
+            </v:shape>
+            <v:shape id="Picture 8" o:spid="_x0000_s2061" type="#_x0000_t75" style="position:absolute;left:76;top:23488;width:29127;height:3228;visibility:visible;mso-wrap-style:square" o:gfxdata="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">
+              <v:imagedata r:id="rId24" o:title="" croptop="58269f" cropbottom="672f" cropleft="3715f" cropright="12049f"/>
+            </v:shape>
+            <v:shape id="Picture 9" o:spid="_x0000_s2062" type="#_x0000_t75" style="position:absolute;left:76;top:18199;width:30937;height:4680;visibility:visible;mso-wrap-style:square" o:gfxdata="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">
+              <v:imagedata r:id="rId25" o:title="" croptop="54660f" cropleft="3323f" cropright="3208f"/>
+            </v:shape>
+            <w10:wrap type="square"/>
+          </v:group>
+        </w:pict>
+      </w:r>
+      <w:r>
+        <w:t xml:space="preserve">This made it easy to find </w:t>
+      </w:r>
+      <w:r>
+        <w:t>accounts</w:t>
+      </w:r>
+      <w:r>
+        <w:t xml:space="preserve"> and left me with just having to </w:t>
+      </w:r>
+      <w:r>
+        <w:t>get or reset the</w:t>
+      </w:r>
+      <w:r>
+        <w:t xml:space="preserve"> password</w:t>
+      </w:r>
+      <w:r>
+        <w:t>. This could be gotten by using social engineering,</w:t>
+      </w:r>
+      <w:r>
+        <w:t xml:space="preserve"> or</w:t>
+      </w:r>
+      <w:r>
+        <w:t xml:space="preserve"> brute force attacks, to guess the password</w:t>
+      </w:r>
+      <w:r>
+        <w:t>.</w:t>
+      </w:r>
+      <w:r>
+        <w:t xml:space="preserve"> </w:t>
+      </w:r>
+      <w:r>
+        <w:t>As well as,</w:t>
+      </w:r>
+      <w:r>
+        <w:t xml:space="preserve"> reset</w:t>
+      </w:r>
+      <w:r>
+        <w:t>ting</w:t>
+      </w:r>
+      <w:r>
+        <w:t xml:space="preserve"> </w:t>
+      </w:r>
+      <w:r>
+        <w:t xml:space="preserve">the password, </w:t>
+      </w:r>
+      <w:r>
+        <w:t>by answering the security question.</w:t>
+      </w:r>
+      <w:r>
+        <w:br/>
+      </w:r>
+      <w:r>
+        <w:t>This</w:t>
+      </w:r>
+      <w:r>
+        <w:t xml:space="preserve"> reconnaissance</w:t>
+      </w:r>
+      <w:r>
+        <w:t xml:space="preserve"> vulnerability could be patched with the username showing instead of the address </w:t>
+      </w:r>
+      <w:r>
+        <w:t>i.e.,</w:t>
+      </w:r>
+      <w:r>
+        <w:t xml:space="preserve"> “</w:t>
+      </w:r>
+      <w:r>
+        <w:t>Jim</w:t>
+      </w:r>
+      <w:r>
+        <w:t xml:space="preserve">” instead of </w:t>
+      </w:r>
+      <w:hyperlink r:id="rId26" w:history="1">
+        <w:r>
+          <w:rPr>
+            <w:rStyle w:val="Hyperlink"/>
+          </w:rPr>
+          <w:t>jim@guardian.com</w:t>
+        </w:r>
+      </w:hyperlink>
+      <w:r>
+        <w:t>.</w:t>
+      </w:r>
+      <w:r>
+        <w:t xml:space="preserve"> </w:t>
+      </w:r>
+    </w:p>
+    <w:p>
+      <w:pPr>
+        <w:rPr>
+          <w:rFonts w:ascii="Agency FB" w:eastAsiaTheme="majorEastAsia" w:hAnsi="Agency FB" w:cstheme="majorBidi"/>
+          <w:b/>
+          <w:bCs/>
+          <w:color w:val="2F5496" w:themeColor="accent1" w:themeShade="BF"/>
+          <w:sz w:val="28"/>
+          <w:szCs w:val="28"/>
+        </w:rPr>
+      </w:pPr>
+      <w:bookmarkStart w:id="6" w:name="_Toc147591494"/>
+    </w:p>
+    <w:p>
+      <w:pPr>
+        <w:pStyle w:val="Heading2"/>
+        <w:rPr>
+          <w:b/>
+          <w:bCs/>
+          <w:sz w:val="28"/>
+          <w:szCs w:val="28"/>
+        </w:rPr>
+      </w:pPr>
+      <w:r>
+        <w:rPr>
+          <w:b/>
+          <w:bCs/>
+          <w:sz w:val="28"/>
+          <w:szCs w:val="28"/>
+        </w:rPr>
+        <w:lastRenderedPageBreak/>
         <w:t>Exploitation</w:t>
       </w:r>
+      <w:bookmarkEnd w:id="6"/>
+    </w:p>
+    <w:p>
+      <w:pPr>
+        <w:rPr>
+          <w:rFonts w:cs="Arial"/>
+        </w:rPr>
+      </w:pPr>
+      <w:r>
+        <w:rPr>
+          <w:rFonts w:cs="Arial"/>
+        </w:rPr>
+        <w:t xml:space="preserve">To gain access to the </w:t>
+      </w:r>
+      <w:r>
+        <w:rPr>
+          <w:rFonts w:cs="Arial"/>
+        </w:rPr>
+        <w:t xml:space="preserve">admin </w:t>
+      </w:r>
+      <w:r>
+        <w:rPr>
+          <w:rFonts w:cs="Arial"/>
+        </w:rPr>
+        <w:t>account I</w:t>
+      </w:r>
+      <w:r>
+        <w:rPr>
+          <w:rFonts w:cs="Arial"/>
+        </w:rPr>
+        <w:t xml:space="preserve"> first tried SQL Injection of “ ’ ” and “ ‘ OR 1=1-- ” as the password with little luck</w:t>
+      </w:r>
+      <w:r>
+        <w:rPr>
+          <w:rFonts w:cs="Arial"/>
+        </w:rPr>
+        <w:t>, other than prompting an error handling exception</w:t>
+      </w:r>
+      <w:r>
+        <w:rPr>
+          <w:rFonts w:cs="Arial"/>
+        </w:rPr>
+        <w:t xml:space="preserve">. This </w:t>
+      </w:r>
+      <w:r>
+        <w:rPr>
+          <w:rFonts w:cs="Arial"/>
+        </w:rPr>
+        <w:t>led</w:t>
+      </w:r>
+      <w:r>
+        <w:rPr>
+          <w:rFonts w:cs="Arial"/>
+        </w:rPr>
+        <w:t xml:space="preserve"> me to doing a most common</w:t>
+      </w:r>
+      <w:r>
+        <w:rPr>
+          <w:rFonts w:cs="Arial"/>
+        </w:rPr>
+        <w:t xml:space="preserve"> admin</w:t>
+      </w:r>
+      <w:r>
+        <w:rPr>
+          <w:rFonts w:cs="Arial"/>
+        </w:rPr>
+        <w:t xml:space="preserve"> passwords brute force sniper payload attack on the admin account, as well as a most common surnames brute force sniper payload attack. This is because having access to both the password, or the means to change the password, would give me access to the account. The more boarder the attack, the more avenues used, and more surfaces exploited, the more likely for a successful breach.</w:t>
+      </w:r>
+      <w:r>
+        <w:rPr>
+          <w:rFonts w:cs="Arial"/>
+        </w:rPr>
+        <w:t xml:space="preserve"> </w:t>
+      </w:r>
+      <w:r>
+        <w:rPr>
+          <w:rFonts w:cs="Arial"/>
+        </w:rPr>
+        <w:t xml:space="preserve">I hand designed the password payload to include common weak </w:t>
+      </w:r>
+      <w:proofErr w:type="gramStart"/>
+      <w:r>
+        <w:rPr>
+          <w:rFonts w:cs="Arial"/>
+        </w:rPr>
+        <w:t>5 digit</w:t>
+      </w:r>
+      <w:proofErr w:type="gramEnd"/>
+      <w:r>
+        <w:rPr>
+          <w:rFonts w:cs="Arial"/>
+        </w:rPr>
+        <w:t xml:space="preserve"> admin passwords like; roots, admin, 12345, etc with variations including capital letters and number strings. Eventuality the password Admin123 was found to be correct, grating me access to the admins account and allowing me to change the password.</w:t>
+      </w:r>
+    </w:p>
+    <w:p>
+      <w:bookmarkStart w:id="7" w:name="_Toc147591495"/>
+    </w:p>
+    <w:p>
+      <w:pPr>
+        <w:rPr>
+          <w:rFonts w:ascii="Agency FB" w:eastAsiaTheme="majorEastAsia" w:hAnsi="Agency FB" w:cstheme="majorBidi"/>
+          <w:color w:val="2F5496" w:themeColor="accent1" w:themeShade="BF"/>
+        </w:rPr>
+      </w:pPr>
+      <w:r>
+        <w:br w:type="page"/>
+      </w:r>
+    </w:p>
+    <w:p>
+      <w:pPr>
+        <w:pStyle w:val="Heading2"/>
+        <w:rPr>
+          <w:b/>
+          <w:bCs/>
+          <w:sz w:val="28"/>
+          <w:szCs w:val="28"/>
+        </w:rPr>
+      </w:pPr>
+      <w:r>
+        <w:rPr>
+          <w:b/>
+          <w:bCs/>
+          <w:sz w:val="28"/>
+          <w:szCs w:val="28"/>
+        </w:rPr>
+        <w:lastRenderedPageBreak/>
+        <w:t>Patch</w:t>
+      </w:r>
       <w:bookmarkEnd w:id="7"/>
+    </w:p>
+    <w:p>
+      <w:r>
+        <w:rPr>
+          <w:noProof/>
+        </w:rPr>
+        <w:drawing>
+          <wp:anchor distT="0" distB="0" distL="114300" distR="114300" simplePos="0" relativeHeight="251657216" behindDoc="0" locked="0" layoutInCell="1" allowOverlap="1" wp14:anchorId="5587CFDC" wp14:editId="6E46D20C">
+            <wp:simplePos x="0" y="0"/>
+            <wp:positionH relativeFrom="column">
+              <wp:posOffset>0</wp:posOffset>
+            </wp:positionH>
+            <wp:positionV relativeFrom="paragraph">
+              <wp:posOffset>4646083</wp:posOffset>
+            </wp:positionV>
+            <wp:extent cx="5731510" cy="3411220"/>
+            <wp:effectExtent l="0" t="0" r="0" b="0"/>
+            <wp:wrapSquare wrapText="bothSides"/>
+            <wp:docPr id="1331359256" name="Picture 2"/>
+            <wp:cNvGraphicFramePr>
+              <a:graphicFrameLocks xmlns:a="http://schemas.openxmlformats.org/drawingml/2006/main" noChangeAspect="1"/>
+            </wp:cNvGraphicFramePr>
+            <a:graphic xmlns:a="http://schemas.openxmlformats.org/drawingml/2006/main">
+              <a:graphicData uri="http://schemas.openxmlformats.org/drawingml/2006/picture">
+                <pic:pic xmlns:pic="http://schemas.openxmlformats.org/drawingml/2006/picture">
+                  <pic:nvPicPr>
+                    <pic:cNvPr id="1331359256" name="Picture 1331359256"/>
+                    <pic:cNvPicPr/>
+                  </pic:nvPicPr>
+                  <pic:blipFill>
+                    <a:blip r:embed="rId27">
+                      <a:extLst>
+                        <a:ext uri="{28A0092B-C50C-407E-A947-70E740481C1C}">
+                          <a14:useLocalDpi xmlns:a14="http://schemas.microsoft.com/office/drawing/2010/main" val="0"/>
+                        </a:ext>
+                      </a:extLst>
+                    </a:blip>
+                    <a:stretch>
+                      <a:fillRect/>
+                    </a:stretch>
+                  </pic:blipFill>
+                  <pic:spPr>
+                    <a:xfrm>
+                      <a:off x="0" y="0"/>
+                      <a:ext cx="5731510" cy="3411220"/>
+                    </a:xfrm>
+                    <a:prstGeom prst="rect">
+                      <a:avLst/>
+                    </a:prstGeom>
+                  </pic:spPr>
+                </pic:pic>
+              </a:graphicData>
+            </a:graphic>
+          </wp:anchor>
+        </w:drawing>
+      </w:r>
+      <w:r>
+        <w:rPr>
+          <w:noProof/>
+        </w:rPr>
+        <w:drawing>
+          <wp:anchor distT="0" distB="0" distL="114300" distR="114300" simplePos="0" relativeHeight="251664384" behindDoc="0" locked="0" layoutInCell="1" allowOverlap="1" wp14:anchorId="0F7B550B" wp14:editId="28845151">
+            <wp:simplePos x="0" y="0"/>
+            <wp:positionH relativeFrom="column">
+              <wp:posOffset>0</wp:posOffset>
+            </wp:positionH>
+            <wp:positionV relativeFrom="paragraph">
+              <wp:posOffset>1708785</wp:posOffset>
+            </wp:positionV>
+            <wp:extent cx="5723255" cy="2768600"/>
+            <wp:effectExtent l="0" t="0" r="0" b="0"/>
+            <wp:wrapSquare wrapText="bothSides"/>
+            <wp:docPr id="1808180904" name="Picture 1"/>
+            <wp:cNvGraphicFramePr>
+              <a:graphicFrameLocks xmlns:a="http://schemas.openxmlformats.org/drawingml/2006/main" noChangeAspect="1"/>
+            </wp:cNvGraphicFramePr>
+            <a:graphic xmlns:a="http://schemas.openxmlformats.org/drawingml/2006/main">
+              <a:graphicData uri="http://schemas.openxmlformats.org/drawingml/2006/picture">
+                <pic:pic xmlns:pic="http://schemas.openxmlformats.org/drawingml/2006/picture">
+                  <pic:nvPicPr>
+                    <pic:cNvPr id="0" name="Picture 1"/>
+                    <pic:cNvPicPr>
+                      <a:picLocks noChangeAspect="1" noChangeArrowheads="1"/>
+                    </pic:cNvPicPr>
+                  </pic:nvPicPr>
+                  <pic:blipFill>
+                    <a:blip r:embed="rId28">
+                      <a:extLst>
+                        <a:ext uri="{28A0092B-C50C-407E-A947-70E740481C1C}">
+                          <a14:useLocalDpi xmlns:a14="http://schemas.microsoft.com/office/drawing/2010/main" val="0"/>
+                        </a:ext>
+                      </a:extLst>
+                    </a:blip>
+                    <a:srcRect/>
+                    <a:stretch>
+                      <a:fillRect/>
+                    </a:stretch>
+                  </pic:blipFill>
+                  <pic:spPr bwMode="auto">
+                    <a:xfrm>
+                      <a:off x="0" y="0"/>
+                      <a:ext cx="5723255" cy="2768600"/>
+                    </a:xfrm>
+                    <a:prstGeom prst="rect">
+                      <a:avLst/>
+                    </a:prstGeom>
+                    <a:noFill/>
+                    <a:ln>
+                      <a:noFill/>
+                    </a:ln>
+                  </pic:spPr>
+                </pic:pic>
+              </a:graphicData>
+            </a:graphic>
+          </wp:anchor>
+        </w:drawing>
+      </w:r>
+      <w:r>
+        <w:t xml:space="preserve">To mitigate against </w:t>
+      </w:r>
+      <w:r>
+        <w:t xml:space="preserve">the </w:t>
+      </w:r>
+      <w:r>
+        <w:t>password strength</w:t>
+      </w:r>
+      <w:r>
+        <w:t xml:space="preserve"> authentication vulnerability</w:t>
+      </w:r>
+      <w:r>
+        <w:t>,</w:t>
+      </w:r>
+      <w:r>
+        <w:t xml:space="preserve"> we should implement </w:t>
+      </w:r>
+      <w:r>
+        <w:t>a password strength test before allowing the resetting or changing of a password.</w:t>
+      </w:r>
+      <w:r>
+        <w:t xml:space="preserve"> </w:t>
+      </w:r>
+      <w:r>
+        <w:t xml:space="preserve">This can be done rather simply using </w:t>
+      </w:r>
+      <w:proofErr w:type="spellStart"/>
+      <w:r>
+        <w:t>RegExp</w:t>
+      </w:r>
+      <w:proofErr w:type="spellEnd"/>
+      <w:r>
+        <w:t xml:space="preserve"> which allows you to create a character list to check upon a string. By using a list which ensures the password is </w:t>
+      </w:r>
+      <w:proofErr w:type="spellStart"/>
+      <w:r>
+        <w:t>atleast</w:t>
+      </w:r>
+      <w:proofErr w:type="spellEnd"/>
+      <w:r>
+        <w:t xml:space="preserve"> 5 characters long with a lowercase, uppercase, number and symbol.</w:t>
+      </w:r>
+      <w:r>
+        <w:br/>
+        <w:t xml:space="preserve">This was added to the reset &amp; change password function, ensuring that old insecure passwords are phased out with new secure ones in time. While simultaneously ensuring uses don’t use weaker passwords like Ca$h1, </w:t>
+      </w:r>
+      <w:r>
+        <w:t>as</w:t>
+      </w:r>
+      <w:r>
+        <w:t xml:space="preserve"> they are w</w:t>
+      </w:r>
+      <w:r>
+        <w:t>o</w:t>
+      </w:r>
+      <w:r>
+        <w:t>nt to do</w:t>
+      </w:r>
+      <w:r>
+        <w:t>,</w:t>
+      </w:r>
+      <w:r>
+        <w:t xml:space="preserve"> when forced to change their password.</w:t>
+      </w:r>
     </w:p>
     <w:p/>
     <w:p/>
     <w:p>
+      <w:r>
+        <w:t xml:space="preserve">Furthermore, by adding a notification informing users to update their passwords, manually updating the admins passwords and by utilising defence-in-depth to enforcing a strict internet security policy among our staff. </w:t>
+      </w:r>
+      <w:r>
+        <w:t xml:space="preserve">we can ensure weak </w:t>
+      </w:r>
+      <w:r>
+        <w:t xml:space="preserve">admin </w:t>
+      </w:r>
+      <w:r>
+        <w:t>passwords like Admin123 don’t exist</w:t>
+      </w:r>
+      <w:r>
+        <w:t>. In effect patching out the password strength vulnerability.</w:t>
+      </w:r>
+    </w:p>
+    <w:p>
+      <w:r>
+        <w:t>In the future we could further protect against brute force attacks, by implementing a max access attempt threshold, which when passed, would lock down the account. Stopping a brute force payload attack dead in its tracks.</w:t>
+      </w:r>
+      <w:r>
+        <w:br/>
+        <w:t>We would also need to implement</w:t>
+      </w:r>
+      <w:r>
+        <w:t xml:space="preserve"> an unlock mechanism</w:t>
+      </w:r>
+      <w:r>
+        <w:t>, to ensure users can contact support, have their password changed and their account unlocked</w:t>
+      </w:r>
+      <w:r>
+        <w:t>.</w:t>
+      </w:r>
+      <w:r>
+        <w:t xml:space="preserve"> </w:t>
+      </w:r>
+      <w:r>
+        <w:br/>
+      </w:r>
+      <w:r>
+        <w:t xml:space="preserve">Multi-Factor Authentication </w:t>
+      </w:r>
+      <w:r>
+        <w:t>through</w:t>
+      </w:r>
+      <w:r>
+        <w:t xml:space="preserve"> an </w:t>
+      </w:r>
+      <w:r>
+        <w:t>E</w:t>
+      </w:r>
+      <w:r>
+        <w:t xml:space="preserve">mail or </w:t>
+      </w:r>
+      <w:r>
+        <w:t>SMS</w:t>
+      </w:r>
+      <w:r>
+        <w:t xml:space="preserve"> authentication request, requiring validat</w:t>
+      </w:r>
+      <w:r>
+        <w:t>ion, would</w:t>
+      </w:r>
+      <w:r>
+        <w:t xml:space="preserve"> mitigate the attack</w:t>
+      </w:r>
+      <w:r>
+        <w:t>.</w:t>
+      </w:r>
+      <w:r>
+        <w:t xml:space="preserve"> </w:t>
+      </w:r>
+      <w:r>
+        <w:t>A</w:t>
+      </w:r>
+      <w:r>
+        <w:t xml:space="preserve">s </w:t>
+      </w:r>
+      <w:proofErr w:type="gramStart"/>
+      <w:r>
+        <w:t>third-parties</w:t>
+      </w:r>
+      <w:proofErr w:type="gramEnd"/>
+      <w:r>
+        <w:t xml:space="preserve"> would be required to</w:t>
+      </w:r>
+      <w:r>
+        <w:t xml:space="preserve"> </w:t>
+      </w:r>
+      <w:r>
+        <w:t xml:space="preserve">have access to </w:t>
+      </w:r>
+      <w:r>
+        <w:t>the request</w:t>
+      </w:r>
+      <w:r>
+        <w:t xml:space="preserve"> source</w:t>
+      </w:r>
+      <w:r>
+        <w:t>,</w:t>
+      </w:r>
+      <w:r>
+        <w:t xml:space="preserve"> in order to get access to the account.</w:t>
+      </w:r>
+      <w:r>
+        <w:br/>
+      </w:r>
+    </w:p>
+    <w:p/>
+    <w:p>
+      <w:r>
+        <w:br w:type="page"/>
+      </w:r>
+    </w:p>
+    <w:p>
+      <w:pPr>
+        <w:pStyle w:val="Heading1"/>
+        <w:rPr>
+          <w:b/>
+          <w:bCs/>
+        </w:rPr>
+      </w:pPr>
+      <w:bookmarkStart w:id="8" w:name="_Toc147591496"/>
+      <w:r>
+        <w:rPr>
+          <w:noProof/>
+        </w:rPr>
+        <w:lastRenderedPageBreak/>
+        <w:pict w14:anchorId="12A300A1">
+          <v:group id="Group 4" o:spid="_x0000_s2051" style="position:absolute;margin-left:316.8pt;margin-top:19.55pt;width:113.4pt;height:113.4pt;z-index:251667456" coordsize="14400,14400" o:gfxdata="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">
+            <v:oval id="Oval 2" o:spid="_x0000_s2052" style="position:absolute;width:14400;height:14400;visibility:visible;mso-wrap-style:square;v-text-anchor:middle" o:gfxdata="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" fillcolor="#2f5496 [2404]" strokecolor="white [3212]" strokeweight="1pt">
+              <v:stroke joinstyle="miter"/>
+            </v:oval>
+            <v:oval id="Oval 2" o:spid="_x0000_s2053" style="position:absolute;left:1828;top:3581;width:10800;height:10800;visibility:visible;mso-wrap-style:square;v-text-anchor:middle" o:gfxdata="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" fillcolor="#0070c0" strokecolor="white [3212]" strokeweight="1pt">
+              <v:stroke joinstyle="miter"/>
+            </v:oval>
+            <v:oval id="Oval 2" o:spid="_x0000_s2054" style="position:absolute;left:3581;top:7162;width:7200;height:7200;visibility:visible;mso-wrap-style:square;v-text-anchor:middle" o:gfxdata="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" fillcolor="#00b0f0" strokecolor="white [3212]" strokeweight="1pt">
+              <v:stroke joinstyle="miter"/>
+              <v:textbox>
+                <w:txbxContent>
+                  <w:p>
+                    <w:pPr>
+                      <w:jc w:val="center"/>
+                      <w:rPr>
+                        <w:sz w:val="20"/>
+                        <w:szCs w:val="20"/>
+                        <w:lang w:val="en-US"/>
+                      </w:rPr>
+                    </w:pPr>
+                  </w:p>
+                </w:txbxContent>
+              </v:textbox>
+            </v:oval>
+            <v:shapetype id="_x0000_t202" coordsize="21600,21600" o:spt="202" path="m,l,21600r21600,l21600,xe">
+              <v:stroke joinstyle="miter"/>
+              <v:path gradientshapeok="t" o:connecttype="rect"/>
+            </v:shapetype>
+            <v:shape id="Text Box 3" o:spid="_x0000_s2055" type="#_x0000_t202" style="position:absolute;left:1828;top:8610;width:10795;height:3785;visibility:visible;mso-wrap-style:square;v-text-anchor:top" o:gfxdata="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" filled="f" stroked="f" strokeweight=".5pt">
+              <v:textbox>
+                <w:txbxContent>
+                  <w:p>
+                    <w:pPr>
+                      <w:jc w:val="center"/>
+                      <w:rPr>
+                        <w:color w:val="FFFFFF" w:themeColor="background1"/>
+                        <w:sz w:val="20"/>
+                        <w:szCs w:val="20"/>
+                        <w:lang w:val="en-US"/>
+                      </w:rPr>
+                    </w:pPr>
+                    <w:r>
+                      <w:rPr>
+                        <w:color w:val="FFFFFF" w:themeColor="background1"/>
+                        <w:sz w:val="20"/>
+                        <w:szCs w:val="20"/>
+                        <w:lang w:val="en-US"/>
+                      </w:rPr>
+                      <w:t>System &amp; Application</w:t>
+                    </w:r>
+                  </w:p>
+                  <w:p>
+                    <w:pPr>
+                      <w:rPr>
+                        <w:color w:val="FFFFFF" w:themeColor="background1"/>
+                      </w:rPr>
+                    </w:pPr>
+                  </w:p>
+                </w:txbxContent>
+              </v:textbox>
+            </v:shape>
+            <v:shape id="Text Box 3" o:spid="_x0000_s2056" type="#_x0000_t202" style="position:absolute;left:3810;top:4495;width:6705;height:2210;visibility:visible;mso-wrap-style:square;v-text-anchor:top" o:gfxdata="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" filled="f" stroked="f" strokeweight=".5pt">
+              <v:textbox>
+                <w:txbxContent>
+                  <w:p>
+                    <w:pPr>
+                      <w:rPr>
+                        <w:color w:val="FFFFFF" w:themeColor="background1"/>
+                      </w:rPr>
+                    </w:pPr>
+                    <w:r>
+                      <w:rPr>
+                        <w:color w:val="FFFFFF" w:themeColor="background1"/>
+                        <w:sz w:val="20"/>
+                        <w:szCs w:val="20"/>
+                        <w:lang w:val="en-US"/>
+                      </w:rPr>
+                      <w:t>Network</w:t>
+                    </w:r>
+                  </w:p>
+                </w:txbxContent>
+              </v:textbox>
+            </v:shape>
+            <v:shape id="Text Box 3" o:spid="_x0000_s2057" type="#_x0000_t202" style="position:absolute;left:3810;top:685;width:6705;height:2210;visibility:visible;mso-wrap-style:square;v-text-anchor:top" o:gfxdata="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" filled="f" stroked="f" strokeweight=".5pt">
+              <v:textbox>
+                <w:txbxContent>
+                  <w:p>
+                    <w:pPr>
+                      <w:rPr>
+                        <w:color w:val="FFFFFF" w:themeColor="background1"/>
+                      </w:rPr>
+                    </w:pPr>
+                    <w:r>
+                      <w:rPr>
+                        <w:color w:val="FFFFFF" w:themeColor="background1"/>
+                        <w:sz w:val="20"/>
+                        <w:szCs w:val="20"/>
+                        <w:lang w:val="en-US"/>
+                      </w:rPr>
+                      <w:t>Physical</w:t>
+                    </w:r>
+                  </w:p>
+                </w:txbxContent>
+              </v:textbox>
+            </v:shape>
+            <w10:wrap type="square"/>
+          </v:group>
+        </w:pict>
+      </w:r>
+      <w:r>
+        <w:rPr>
+          <w:b/>
+          <w:bCs/>
+        </w:rPr>
+        <w:t>Security Opportunities</w:t>
+      </w:r>
+      <w:bookmarkEnd w:id="8"/>
+    </w:p>
+    <w:p>
       <w:pPr>
         <w:pStyle w:val="Heading2"/>
         <w:rPr>
@@ -1997,7 +3133,7 @@
           <w:szCs w:val="28"/>
         </w:rPr>
       </w:pPr>
-      <w:bookmarkStart w:id="8" w:name="_Toc147591495"/>
+      <w:bookmarkStart w:id="9" w:name="_Toc147591497"/>
       <w:r>
         <w:rPr>
           <w:b/>
@@ -2005,557 +3141,87 @@
           <w:sz w:val="28"/>
           <w:szCs w:val="28"/>
         </w:rPr>
-        <w:t>Patch</w:t>
-      </w:r>
-      <w:bookmarkEnd w:id="8"/>
-    </w:p>
-    <w:p>
-      <w:r>
-        <w:t xml:space="preserve">To mitigate against this brute-force authentication vulnerability we should implement Multi-Factor Authentication as well as an account lockout and unlock mechanism. </w:t>
+        <w:t>Defence-In-Depth</w:t>
+      </w:r>
+      <w:bookmarkEnd w:id="9"/>
+    </w:p>
+    <w:p>
+      <w:pPr>
+        <w:pStyle w:val="Heading3"/>
+      </w:pPr>
+      <w:bookmarkStart w:id="10" w:name="_Toc147591498"/>
+      <w:r>
+        <w:t>Definition</w:t>
+      </w:r>
+      <w:bookmarkEnd w:id="10"/>
+    </w:p>
+    <w:p>
+      <w:r>
+        <w:t>Defence in depth is a mul</w:t>
+      </w:r>
+      <w:r>
+        <w:t>t</w:t>
+      </w:r>
+      <w:r>
+        <w:t>i-layered security control methodology</w:t>
+      </w:r>
+      <w:r>
+        <w:t xml:space="preserve"> devised by the National Security Agency (NSA),</w:t>
+      </w:r>
+      <w:r>
+        <w:t xml:space="preserve"> </w:t>
+      </w:r>
+      <w:r>
+        <w:t>and</w:t>
+      </w:r>
+      <w:r>
+        <w:t xml:space="preserve"> is a globally </w:t>
+      </w:r>
+      <w:r>
+        <w:t>prevalent</w:t>
+      </w:r>
+      <w:r>
+        <w:t xml:space="preserve"> standard</w:t>
+      </w:r>
+      <w:r>
+        <w:t>,</w:t>
+      </w:r>
+      <w:r>
+        <w:t xml:space="preserve"> for cyber security and data protection. </w:t>
+      </w:r>
+      <w:r>
+        <w:t>It’s aim is to supply redundancy, procedural, technical, personal, and physical security.</w:t>
+      </w:r>
+    </w:p>
+    <w:p>
+      <w:r>
+        <w:t>Defence-In-Depth is often segmented into physical, technical, and administrative controls.</w:t>
       </w:r>
       <w:r>
         <w:br/>
-        <w:t>Multi-Factor Authentication would involve implanting an email or sms authentication request, requiring the user to validate their connection using another service. This mitigates the attack as third-parties would be required to have access to this authentication source in order to get access to the account.</w:t>
+      </w:r>
+      <w:r>
+        <w:rPr>
+          <w:b/>
+          <w:bCs/>
+        </w:rPr>
+        <w:t>Physical:</w:t>
+      </w:r>
+      <w:r>
+        <w:t xml:space="preserve"> physical controls, defending a system i.e., guards, locks, fences, security, etc.</w:t>
       </w:r>
       <w:r>
         <w:br/>
-        <w:t>A Lockout and Unlock mechanism would prevent against brute force attacks using password and account keys. This would be accomplished by putting a login attempt limit which if excided would lockout the user preventing logins until they respond to an automated email informing the user of the security threat and asking if they would like to go through the process of unlocking their account. This would slow down or protect against these types of attacks.</w:t>
-      </w:r>
-    </w:p>
-    <w:p/>
-    <w:p>
-      <w:r>
-        <w:br w:type="page"/>
-      </w:r>
-    </w:p>
-    <w:p>
-      <w:pPr>
-        <w:pStyle w:val="Heading1"/>
-        <w:rPr>
-          <w:b/>
-          <w:bCs/>
-        </w:rPr>
-      </w:pPr>
-      <w:bookmarkStart w:id="9" w:name="_Toc147591496"/>
-      <w:r>
-        <w:rPr>
-          <w:noProof/>
-        </w:rPr>
-        <w:lastRenderedPageBreak/>
-        <mc:AlternateContent>
-          <mc:Choice Requires="wpg">
-            <w:drawing>
-              <wp:anchor distT="0" distB="0" distL="114300" distR="114300" simplePos="0" relativeHeight="251669504" behindDoc="0" locked="0" layoutInCell="1" allowOverlap="1" wp14:anchorId="3DD03F1B" wp14:editId="512DFB3D">
-                <wp:simplePos x="0" y="0"/>
-                <wp:positionH relativeFrom="column">
-                  <wp:posOffset>4023360</wp:posOffset>
-                </wp:positionH>
-                <wp:positionV relativeFrom="paragraph">
-                  <wp:posOffset>248013</wp:posOffset>
-                </wp:positionV>
-                <wp:extent cx="1440000" cy="1440000"/>
-                <wp:effectExtent l="0" t="0" r="27305" b="27305"/>
-                <wp:wrapSquare wrapText="bothSides"/>
-                <wp:docPr id="115903732" name="Group 4"/>
-                <wp:cNvGraphicFramePr/>
-                <a:graphic xmlns:a="http://schemas.openxmlformats.org/drawingml/2006/main">
-                  <a:graphicData uri="http://schemas.microsoft.com/office/word/2010/wordprocessingGroup">
-                    <wpg:wgp>
-                      <wpg:cNvGrpSpPr/>
-                      <wpg:grpSpPr>
-                        <a:xfrm>
-                          <a:off x="0" y="0"/>
-                          <a:ext cx="1440000" cy="1440000"/>
-                          <a:chOff x="0" y="0"/>
-                          <a:chExt cx="1440000" cy="1440000"/>
-                        </a:xfrm>
-                      </wpg:grpSpPr>
-                      <wps:wsp>
-                        <wps:cNvPr id="1102010785" name="Oval 2"/>
-                        <wps:cNvSpPr/>
-                        <wps:spPr>
-                          <a:xfrm>
-                            <a:off x="0" y="0"/>
-                            <a:ext cx="1440000" cy="1440000"/>
-                          </a:xfrm>
-                          <a:prstGeom prst="ellipse">
-                            <a:avLst/>
-                          </a:prstGeom>
-                          <a:solidFill>
-                            <a:schemeClr val="accent1">
-                              <a:lumMod val="75000"/>
-                            </a:schemeClr>
-                          </a:solidFill>
-                          <a:ln>
-                            <a:solidFill>
-                              <a:schemeClr val="bg1"/>
-                            </a:solidFill>
-                          </a:ln>
-                        </wps:spPr>
-                        <wps:style>
-                          <a:lnRef idx="2">
-                            <a:schemeClr val="accent1">
-                              <a:shade val="15000"/>
-                            </a:schemeClr>
-                          </a:lnRef>
-                          <a:fillRef idx="1">
-                            <a:schemeClr val="accent1"/>
-                          </a:fillRef>
-                          <a:effectRef idx="0">
-                            <a:schemeClr val="accent1"/>
-                          </a:effectRef>
-                          <a:fontRef idx="minor">
-                            <a:schemeClr val="lt1"/>
-                          </a:fontRef>
-                        </wps:style>
-                        <wps:bodyPr rot="0" spcFirstLastPara="0" vertOverflow="overflow" horzOverflow="overflow" vert="horz" wrap="square" lIns="91440" tIns="45720" rIns="91440" bIns="45720" numCol="1" spcCol="0" rtlCol="0" fromWordArt="0" anchor="ctr" anchorCtr="0" forceAA="0" compatLnSpc="1">
-                          <a:prstTxWarp prst="textNoShape">
-                            <a:avLst/>
-                          </a:prstTxWarp>
-                          <a:noAutofit/>
-                        </wps:bodyPr>
-                      </wps:wsp>
-                      <wps:wsp>
-                        <wps:cNvPr id="701664986" name="Oval 2"/>
-                        <wps:cNvSpPr/>
-                        <wps:spPr>
-                          <a:xfrm>
-                            <a:off x="182880" y="358140"/>
-                            <a:ext cx="1080000" cy="1080000"/>
-                          </a:xfrm>
-                          <a:prstGeom prst="ellipse">
-                            <a:avLst/>
-                          </a:prstGeom>
-                          <a:solidFill>
-                            <a:srgbClr val="0070C0"/>
-                          </a:solidFill>
-                          <a:ln>
-                            <a:solidFill>
-                              <a:schemeClr val="bg1"/>
-                            </a:solidFill>
-                          </a:ln>
-                        </wps:spPr>
-                        <wps:style>
-                          <a:lnRef idx="2">
-                            <a:schemeClr val="accent1">
-                              <a:shade val="15000"/>
-                            </a:schemeClr>
-                          </a:lnRef>
-                          <a:fillRef idx="1">
-                            <a:schemeClr val="accent1"/>
-                          </a:fillRef>
-                          <a:effectRef idx="0">
-                            <a:schemeClr val="accent1"/>
-                          </a:effectRef>
-                          <a:fontRef idx="minor">
-                            <a:schemeClr val="lt1"/>
-                          </a:fontRef>
-                        </wps:style>
-                        <wps:bodyPr rot="0" spcFirstLastPara="0" vertOverflow="overflow" horzOverflow="overflow" vert="horz" wrap="square" lIns="91440" tIns="45720" rIns="91440" bIns="45720" numCol="1" spcCol="0" rtlCol="0" fromWordArt="0" anchor="ctr" anchorCtr="0" forceAA="0" compatLnSpc="1">
-                          <a:prstTxWarp prst="textNoShape">
-                            <a:avLst/>
-                          </a:prstTxWarp>
-                          <a:noAutofit/>
-                        </wps:bodyPr>
-                      </wps:wsp>
-                      <wps:wsp>
-                        <wps:cNvPr id="1276243698" name="Oval 2"/>
-                        <wps:cNvSpPr/>
-                        <wps:spPr>
-                          <a:xfrm>
-                            <a:off x="358140" y="716280"/>
-                            <a:ext cx="720000" cy="720000"/>
-                          </a:xfrm>
-                          <a:prstGeom prst="ellipse">
-                            <a:avLst/>
-                          </a:prstGeom>
-                          <a:solidFill>
-                            <a:srgbClr val="00B0F0"/>
-                          </a:solidFill>
-                          <a:ln>
-                            <a:solidFill>
-                              <a:schemeClr val="bg1"/>
-                            </a:solidFill>
-                          </a:ln>
-                        </wps:spPr>
-                        <wps:style>
-                          <a:lnRef idx="2">
-                            <a:schemeClr val="accent1">
-                              <a:shade val="15000"/>
-                            </a:schemeClr>
-                          </a:lnRef>
-                          <a:fillRef idx="1">
-                            <a:schemeClr val="accent1"/>
-                          </a:fillRef>
-                          <a:effectRef idx="0">
-                            <a:schemeClr val="accent1"/>
-                          </a:effectRef>
-                          <a:fontRef idx="minor">
-                            <a:schemeClr val="lt1"/>
-                          </a:fontRef>
-                        </wps:style>
-                        <wps:txbx>
-                          <w:txbxContent>
-                            <w:p>
-                              <w:pPr>
-                                <w:jc w:val="center"/>
-                                <w:rPr>
-                                  <w:sz w:val="20"/>
-                                  <w:szCs w:val="20"/>
-                                  <w:lang w:val="en-US"/>
-                                </w:rPr>
-                              </w:pPr>
-                            </w:p>
-                          </w:txbxContent>
-                        </wps:txbx>
-                        <wps:bodyPr rot="0" spcFirstLastPara="0" vertOverflow="overflow" horzOverflow="overflow" vert="horz" wrap="square" lIns="91440" tIns="45720" rIns="91440" bIns="45720" numCol="1" spcCol="0" rtlCol="0" fromWordArt="0" anchor="ctr" anchorCtr="0" forceAA="0" compatLnSpc="1">
-                          <a:prstTxWarp prst="textNoShape">
-                            <a:avLst/>
-                          </a:prstTxWarp>
-                          <a:noAutofit/>
-                        </wps:bodyPr>
-                      </wps:wsp>
-                      <wps:wsp>
-                        <wps:cNvPr id="1906806864" name="Text Box 3"/>
-                        <wps:cNvSpPr txBox="1"/>
-                        <wps:spPr>
-                          <a:xfrm>
-                            <a:off x="182880" y="861060"/>
-                            <a:ext cx="1079500" cy="378460"/>
-                          </a:xfrm>
-                          <a:prstGeom prst="rect">
-                            <a:avLst/>
-                          </a:prstGeom>
-                          <a:noFill/>
-                          <a:ln w="6350">
-                            <a:noFill/>
-                          </a:ln>
-                        </wps:spPr>
-                        <wps:txbx>
-                          <w:txbxContent>
-                            <w:p>
-                              <w:pPr>
-                                <w:jc w:val="center"/>
-                                <w:rPr>
-                                  <w:color w:val="FFFFFF" w:themeColor="background1"/>
-                                  <w:sz w:val="20"/>
-                                  <w:szCs w:val="20"/>
-                                  <w:lang w:val="en-US"/>
-                                </w:rPr>
-                              </w:pPr>
-                              <w:r>
-                                <w:rPr>
-                                  <w:color w:val="FFFFFF" w:themeColor="background1"/>
-                                  <w:sz w:val="20"/>
-                                  <w:szCs w:val="20"/>
-                                  <w:lang w:val="en-US"/>
-                                </w:rPr>
-                                <w:t>System &amp; Application</w:t>
-                              </w:r>
-                            </w:p>
-                            <w:p>
-                              <w:pPr>
-                                <w:rPr>
-                                  <w:color w:val="FFFFFF" w:themeColor="background1"/>
-                                </w:rPr>
-                              </w:pPr>
-                            </w:p>
-                          </w:txbxContent>
-                        </wps:txbx>
-                        <wps:bodyPr rot="0" spcFirstLastPara="0" vertOverflow="overflow" horzOverflow="overflow" vert="horz" wrap="square" lIns="91440" tIns="45720" rIns="91440" bIns="45720" numCol="1" spcCol="0" rtlCol="0" fromWordArt="0" anchor="t" anchorCtr="0" forceAA="0" compatLnSpc="1">
-                          <a:prstTxWarp prst="textNoShape">
-                            <a:avLst/>
-                          </a:prstTxWarp>
-                          <a:noAutofit/>
-                        </wps:bodyPr>
-                      </wps:wsp>
-                      <wps:wsp>
-                        <wps:cNvPr id="351882964" name="Text Box 3"/>
-                        <wps:cNvSpPr txBox="1"/>
-                        <wps:spPr>
-                          <a:xfrm>
-                            <a:off x="381000" y="449580"/>
-                            <a:ext cx="670560" cy="220980"/>
-                          </a:xfrm>
-                          <a:prstGeom prst="rect">
-                            <a:avLst/>
-                          </a:prstGeom>
-                          <a:noFill/>
-                          <a:ln w="6350">
-                            <a:noFill/>
-                          </a:ln>
-                        </wps:spPr>
-                        <wps:txbx>
-                          <w:txbxContent>
-                            <w:p>
-                              <w:pPr>
-                                <w:rPr>
-                                  <w:color w:val="FFFFFF" w:themeColor="background1"/>
-                                </w:rPr>
-                              </w:pPr>
-                              <w:r>
-                                <w:rPr>
-                                  <w:color w:val="FFFFFF" w:themeColor="background1"/>
-                                  <w:sz w:val="20"/>
-                                  <w:szCs w:val="20"/>
-                                  <w:lang w:val="en-US"/>
-                                </w:rPr>
-                                <w:t>Network</w:t>
-                              </w:r>
-                            </w:p>
-                          </w:txbxContent>
-                        </wps:txbx>
-                        <wps:bodyPr rot="0" spcFirstLastPara="0" vertOverflow="overflow" horzOverflow="overflow" vert="horz" wrap="square" lIns="91440" tIns="45720" rIns="91440" bIns="45720" numCol="1" spcCol="0" rtlCol="0" fromWordArt="0" anchor="t" anchorCtr="0" forceAA="0" compatLnSpc="1">
-                          <a:prstTxWarp prst="textNoShape">
-                            <a:avLst/>
-                          </a:prstTxWarp>
-                          <a:noAutofit/>
-                        </wps:bodyPr>
-                      </wps:wsp>
-                      <wps:wsp>
-                        <wps:cNvPr id="1811874748" name="Text Box 3"/>
-                        <wps:cNvSpPr txBox="1"/>
-                        <wps:spPr>
-                          <a:xfrm>
-                            <a:off x="381000" y="68580"/>
-                            <a:ext cx="670560" cy="220980"/>
-                          </a:xfrm>
-                          <a:prstGeom prst="rect">
-                            <a:avLst/>
-                          </a:prstGeom>
-                          <a:noFill/>
-                          <a:ln w="6350">
-                            <a:noFill/>
-                          </a:ln>
-                        </wps:spPr>
-                        <wps:txbx>
-                          <w:txbxContent>
-                            <w:p>
-                              <w:pPr>
-                                <w:rPr>
-                                  <w:color w:val="FFFFFF" w:themeColor="background1"/>
-                                </w:rPr>
-                              </w:pPr>
-                              <w:r>
-                                <w:rPr>
-                                  <w:color w:val="FFFFFF" w:themeColor="background1"/>
-                                  <w:sz w:val="20"/>
-                                  <w:szCs w:val="20"/>
-                                  <w:lang w:val="en-US"/>
-                                </w:rPr>
-                                <w:t>Physical</w:t>
-                              </w:r>
-                            </w:p>
-                          </w:txbxContent>
-                        </wps:txbx>
-                        <wps:bodyPr rot="0" spcFirstLastPara="0" vertOverflow="overflow" horzOverflow="overflow" vert="horz" wrap="square" lIns="91440" tIns="45720" rIns="91440" bIns="45720" numCol="1" spcCol="0" rtlCol="0" fromWordArt="0" anchor="t" anchorCtr="0" forceAA="0" compatLnSpc="1">
-                          <a:prstTxWarp prst="textNoShape">
-                            <a:avLst/>
-                          </a:prstTxWarp>
-                          <a:noAutofit/>
-                        </wps:bodyPr>
-                      </wps:wsp>
-                    </wpg:wgp>
-                  </a:graphicData>
-                </a:graphic>
-              </wp:anchor>
-            </w:drawing>
-          </mc:Choice>
-          <mc:Fallback>
-            <w:pict>
-              <v:group w14:anchorId="3DD03F1B" id="Group 4" o:spid="_x0000_s1026" style="position:absolute;margin-left:316.8pt;margin-top:19.55pt;width:113.4pt;height:113.4pt;z-index:251669504" coordsize="14400,14400" o:gfxdata="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">
-                <v:oval id="Oval 2" o:spid="_x0000_s1027" style="position:absolute;width:14400;height:14400;visibility:visible;mso-wrap-style:square;v-text-anchor:middle" o:gfxdata="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" fillcolor="#2f5496 [2404]" strokecolor="white [3212]" strokeweight="1pt">
-                  <v:stroke joinstyle="miter"/>
-                </v:oval>
-                <v:oval id="Oval 2" o:spid="_x0000_s1028" style="position:absolute;left:1828;top:3581;width:10800;height:10800;visibility:visible;mso-wrap-style:square;v-text-anchor:middle" o:gfxdata="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" fillcolor="#0070c0" strokecolor="white [3212]" strokeweight="1pt">
-                  <v:stroke joinstyle="miter"/>
-                </v:oval>
-                <v:oval id="Oval 2" o:spid="_x0000_s1029" style="position:absolute;left:3581;top:7162;width:7200;height:7200;visibility:visible;mso-wrap-style:square;v-text-anchor:middle" o:gfxdata="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" fillcolor="#00b0f0" strokecolor="white [3212]" strokeweight="1pt">
-                  <v:stroke joinstyle="miter"/>
-                  <v:textbox>
-                    <w:txbxContent>
-                      <w:p>
-                        <w:pPr>
-                          <w:jc w:val="center"/>
-                          <w:rPr>
-                            <w:sz w:val="20"/>
-                            <w:szCs w:val="20"/>
-                            <w:lang w:val="en-US"/>
-                          </w:rPr>
-                        </w:pPr>
-                      </w:p>
-                    </w:txbxContent>
-                  </v:textbox>
-                </v:oval>
-                <v:shapetype id="_x0000_t202" coordsize="21600,21600" o:spt="202" path="m,l,21600r21600,l21600,xe">
-                  <v:stroke joinstyle="miter"/>
-                  <v:path gradientshapeok="t" o:connecttype="rect"/>
-                </v:shapetype>
-                <v:shape id="Text Box 3" o:spid="_x0000_s1030" type="#_x0000_t202" style="position:absolute;left:1828;top:8610;width:10795;height:3785;visibility:visible;mso-wrap-style:square;v-text-anchor:top" o:gfxdata="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" filled="f" stroked="f" strokeweight=".5pt">
-                  <v:textbox>
-                    <w:txbxContent>
-                      <w:p>
-                        <w:pPr>
-                          <w:jc w:val="center"/>
-                          <w:rPr>
-                            <w:color w:val="FFFFFF" w:themeColor="background1"/>
-                            <w:sz w:val="20"/>
-                            <w:szCs w:val="20"/>
-                            <w:lang w:val="en-US"/>
-                          </w:rPr>
-                        </w:pPr>
-                        <w:r>
-                          <w:rPr>
-                            <w:color w:val="FFFFFF" w:themeColor="background1"/>
-                            <w:sz w:val="20"/>
-                            <w:szCs w:val="20"/>
-                            <w:lang w:val="en-US"/>
-                          </w:rPr>
-                          <w:t>System &amp; Application</w:t>
-                        </w:r>
-                      </w:p>
-                      <w:p>
-                        <w:pPr>
-                          <w:rPr>
-                            <w:color w:val="FFFFFF" w:themeColor="background1"/>
-                          </w:rPr>
-                        </w:pPr>
-                      </w:p>
-                    </w:txbxContent>
-                  </v:textbox>
-                </v:shape>
-                <v:shape id="Text Box 3" o:spid="_x0000_s1031" type="#_x0000_t202" style="position:absolute;left:3810;top:4495;width:6705;height:2210;visibility:visible;mso-wrap-style:square;v-text-anchor:top" o:gfxdata="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" filled="f" stroked="f" strokeweight=".5pt">
-                  <v:textbox>
-                    <w:txbxContent>
-                      <w:p>
-                        <w:pPr>
-                          <w:rPr>
-                            <w:color w:val="FFFFFF" w:themeColor="background1"/>
-                          </w:rPr>
-                        </w:pPr>
-                        <w:r>
-                          <w:rPr>
-                            <w:color w:val="FFFFFF" w:themeColor="background1"/>
-                            <w:sz w:val="20"/>
-                            <w:szCs w:val="20"/>
-                            <w:lang w:val="en-US"/>
-                          </w:rPr>
-                          <w:t>Network</w:t>
-                        </w:r>
-                      </w:p>
-                    </w:txbxContent>
-                  </v:textbox>
-                </v:shape>
-                <v:shape id="Text Box 3" o:spid="_x0000_s1032" type="#_x0000_t202" style="position:absolute;left:3810;top:685;width:6705;height:2210;visibility:visible;mso-wrap-style:square;v-text-anchor:top" o:gfxdata="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" filled="f" stroked="f" strokeweight=".5pt">
-                  <v:textbox>
-                    <w:txbxContent>
-                      <w:p>
-                        <w:pPr>
-                          <w:rPr>
-                            <w:color w:val="FFFFFF" w:themeColor="background1"/>
-                          </w:rPr>
-                        </w:pPr>
-                        <w:r>
-                          <w:rPr>
-                            <w:color w:val="FFFFFF" w:themeColor="background1"/>
-                            <w:sz w:val="20"/>
-                            <w:szCs w:val="20"/>
-                            <w:lang w:val="en-US"/>
-                          </w:rPr>
-                          <w:t>Physical</w:t>
-                        </w:r>
-                      </w:p>
-                    </w:txbxContent>
-                  </v:textbox>
-                </v:shape>
-                <w10:wrap type="square"/>
-              </v:group>
-            </w:pict>
-          </mc:Fallback>
-        </mc:AlternateContent>
-      </w:r>
-      <w:r>
-        <w:rPr>
-          <w:b/>
-          <w:bCs/>
-        </w:rPr>
-        <w:t>Security Opportunities</w:t>
-      </w:r>
-      <w:bookmarkEnd w:id="9"/>
-    </w:p>
-    <w:p>
-      <w:pPr>
-        <w:pStyle w:val="Heading2"/>
-        <w:rPr>
-          <w:b/>
-          <w:bCs/>
-          <w:sz w:val="28"/>
-          <w:szCs w:val="28"/>
-        </w:rPr>
-      </w:pPr>
-      <w:bookmarkStart w:id="10" w:name="_Toc147591497"/>
-      <w:r>
-        <w:rPr>
-          <w:b/>
-          <w:bCs/>
-          <w:sz w:val="28"/>
-          <w:szCs w:val="28"/>
-        </w:rPr>
-        <w:t>Defence-In-Depth</w:t>
-      </w:r>
-      <w:bookmarkEnd w:id="10"/>
-    </w:p>
-    <w:p>
-      <w:pPr>
-        <w:pStyle w:val="Heading3"/>
-      </w:pPr>
-      <w:bookmarkStart w:id="11" w:name="_Toc147591498"/>
-      <w:r>
-        <w:t>Definition</w:t>
-      </w:r>
-      <w:bookmarkEnd w:id="11"/>
-    </w:p>
-    <w:p>
-      <w:r>
-        <w:t>Defence in depth is a mul</w:t>
-      </w:r>
-      <w:r>
-        <w:t>t</w:t>
-      </w:r>
-      <w:r>
-        <w:t>i-layered security control methodology</w:t>
-      </w:r>
-      <w:r>
-        <w:t xml:space="preserve"> devised by the National Security Agency (NSA),</w:t>
-      </w:r>
-      <w:r>
-        <w:t xml:space="preserve"> </w:t>
-      </w:r>
-      <w:r>
-        <w:t>and</w:t>
-      </w:r>
-      <w:r>
-        <w:t xml:space="preserve"> is a globally </w:t>
-      </w:r>
-      <w:r>
-        <w:t>prevalent</w:t>
-      </w:r>
-      <w:r>
-        <w:t xml:space="preserve"> standard</w:t>
-      </w:r>
-      <w:r>
-        <w:t>,</w:t>
-      </w:r>
-      <w:r>
-        <w:t xml:space="preserve"> for cyber security and data protection. </w:t>
-      </w:r>
-      <w:r>
-        <w:t>It’s aim is to supply redundancy, procedural, technical, personal, and physical security.</w:t>
-      </w:r>
-    </w:p>
-    <w:p>
-      <w:r>
-        <w:t>Defence-In-Depth is often segmented into physical, technical, and administrative controls.</w:t>
+      </w:r>
+      <w:r>
+        <w:rPr>
+          <w:b/>
+          <w:bCs/>
+        </w:rPr>
+        <w:t>Technical:</w:t>
+      </w:r>
+      <w:r>
+        <w:t xml:space="preserve"> technical controls, securing a system i.e., Firewalls, Authentication, etc.</w:t>
       </w:r>
       <w:r>
         <w:br/>
@@ -2565,32 +3231,6 @@
           <w:b/>
           <w:bCs/>
         </w:rPr>
-        <w:t>Physical:</w:t>
-      </w:r>
-      <w:r>
-        <w:t xml:space="preserve"> physical controls, defending a system i.e., guards, locks, fences, security, etc.</w:t>
-      </w:r>
-      <w:r>
-        <w:br/>
-      </w:r>
-      <w:r>
-        <w:rPr>
-          <w:b/>
-          <w:bCs/>
-        </w:rPr>
-        <w:t>Technical:</w:t>
-      </w:r>
-      <w:r>
-        <w:t xml:space="preserve"> technical controls, securing a system i.e., Firewalls, Authentication, etc.</w:t>
-      </w:r>
-      <w:r>
-        <w:br/>
-      </w:r>
-      <w:r>
-        <w:rPr>
-          <w:b/>
-          <w:bCs/>
-        </w:rPr>
         <w:t>Administrative:</w:t>
       </w:r>
       <w:r>
@@ -2636,8 +3276,8 @@
           <w:bCs/>
         </w:rPr>
         <w:sectPr>
-          <w:headerReference w:type="default" r:id="rId8"/>
-          <w:footerReference w:type="default" r:id="rId9"/>
+          <w:headerReference w:type="default" r:id="rId29"/>
+          <w:footerReference w:type="default" r:id="rId30"/>
           <w:pgSz w:w="11906" w:h="16838"/>
           <w:pgMar w:top="1440" w:right="1440" w:bottom="1440" w:left="1440" w:header="708" w:footer="708" w:gutter="0"/>
           <w:cols w:space="708"/>
@@ -2832,77 +3472,13 @@
             </w:pPr>
             <w:r>
               <w:rPr>
-                <w:b/>
-                <w:bCs/>
-                <w:noProof/>
-              </w:rPr>
-              <mc:AlternateContent>
-                <mc:Choice Requires="wps">
-                  <w:drawing>
-                    <wp:anchor distT="0" distB="0" distL="114300" distR="114300" simplePos="0" relativeHeight="251658240" behindDoc="0" locked="0" layoutInCell="1" allowOverlap="1" wp14:anchorId="44309985" wp14:editId="2ABB04D4">
-                      <wp:simplePos x="0" y="0"/>
-                      <wp:positionH relativeFrom="column">
-                        <wp:posOffset>-4088072</wp:posOffset>
-                      </wp:positionH>
-                      <wp:positionV relativeFrom="paragraph">
-                        <wp:posOffset>124345</wp:posOffset>
-                      </wp:positionV>
-                      <wp:extent cx="5233554" cy="0"/>
-                      <wp:effectExtent l="0" t="0" r="0" b="0"/>
-                      <wp:wrapNone/>
-                      <wp:docPr id="1765519452" name="Straight Connector 1"/>
-                      <wp:cNvGraphicFramePr/>
-                      <a:graphic xmlns:a="http://schemas.openxmlformats.org/drawingml/2006/main">
-                        <a:graphicData uri="http://schemas.microsoft.com/office/word/2010/wordprocessingShape">
-                          <wps:wsp>
-                            <wps:cNvCnPr/>
-                            <wps:spPr>
-                              <a:xfrm>
-                                <a:off x="0" y="0"/>
-                                <a:ext cx="5233554" cy="0"/>
-                              </a:xfrm>
-                              <a:prstGeom prst="line">
-                                <a:avLst/>
-                              </a:prstGeom>
-                              <a:ln w="9525">
-                                <a:solidFill>
-                                  <a:srgbClr val="7030A0"/>
-                                </a:solidFill>
-                                <a:prstDash val="lgDash"/>
-                              </a:ln>
-                            </wps:spPr>
-                            <wps:style>
-                              <a:lnRef idx="1">
-                                <a:schemeClr val="accent1"/>
-                              </a:lnRef>
-                              <a:fillRef idx="0">
-                                <a:schemeClr val="accent1"/>
-                              </a:fillRef>
-                              <a:effectRef idx="0">
-                                <a:schemeClr val="accent1"/>
-                              </a:effectRef>
-                              <a:fontRef idx="minor">
-                                <a:schemeClr val="tx1"/>
-                              </a:fontRef>
-                            </wps:style>
-                            <wps:bodyPr/>
-                          </wps:wsp>
-                        </a:graphicData>
-                      </a:graphic>
-                      <wp14:sizeRelH relativeFrom="margin">
-                        <wp14:pctWidth>0</wp14:pctWidth>
-                      </wp14:sizeRelH>
-                    </wp:anchor>
-                  </w:drawing>
-                </mc:Choice>
-                <mc:Fallback>
-                  <w:pict>
-                    <v:line w14:anchorId="09CDA14A" id="Straight Connector 1" o:spid="_x0000_s1026" style="position:absolute;z-index:251658240;visibility:visible;mso-wrap-style:square;mso-width-percent:0;mso-wrap-distance-left:9pt;mso-wrap-distance-top:0;mso-wrap-distance-right:9pt;mso-wrap-distance-bottom:0;mso-position-horizontal:absolute;mso-position-horizontal-relative:text;mso-position-vertical:absolute;mso-position-vertical-relative:text;mso-width-percent:0;mso-width-relative:margin" from="-321.9pt,9.8pt" to="90.2pt,9.8pt" o:gfxdata="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" strokecolor="#7030a0">
-                      <v:stroke dashstyle="longDash" joinstyle="miter"/>
-                    </v:line>
-                  </w:pict>
-                </mc:Fallback>
-              </mc:AlternateContent>
+                <w:noProof/>
+              </w:rPr>
+              <w:pict w14:anchorId="7CC2FEFC">
+                <v:line id="Straight Connector 1" o:spid="_x0000_s2050" style="position:absolute;z-index:251656192;visibility:visible;mso-wrap-style:square;mso-width-percent:0;mso-wrap-distance-left:9pt;mso-wrap-distance-top:0;mso-wrap-distance-right:9pt;mso-wrap-distance-bottom:0;mso-position-horizontal:absolute;mso-position-horizontal-relative:text;mso-position-vertical:absolute;mso-position-vertical-relative:text;mso-width-percent:0;mso-width-relative:margin" from="-321.9pt,9.8pt" to="90.2pt,9.8pt" o:gfxdata="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" strokecolor="#7030a0">
+                  <v:stroke dashstyle="longDash" joinstyle="miter"/>
+                </v:line>
+              </w:pict>
             </w:r>
             <w:r>
               <w:rPr>
@@ -2977,11 +3553,11 @@
       <w:pPr>
         <w:pStyle w:val="Heading3"/>
       </w:pPr>
-      <w:bookmarkStart w:id="12" w:name="_Toc147591499"/>
+      <w:bookmarkStart w:id="11" w:name="_Toc147591499"/>
       <w:r>
         <w:t>Opportunities</w:t>
       </w:r>
-      <w:bookmarkEnd w:id="12"/>
+      <w:bookmarkEnd w:id="11"/>
     </w:p>
     <w:p>
       <w:pPr>
@@ -3049,7 +3625,7 @@
       <w:r>
         <w:t>Encryption and password hashing should also be look into to secure our backend data and mitigate man-in-the-middle attack scouting.</w:t>
       </w:r>
-      <w:bookmarkStart w:id="13" w:name="_Toc147591500"/>
+      <w:bookmarkStart w:id="12" w:name="_Toc147591500"/>
     </w:p>
     <w:p>
       <w:pPr>
@@ -3176,17 +3752,17 @@
         </w:rPr>
         <w:t>Secure Software Development Mitigations</w:t>
       </w:r>
+      <w:bookmarkEnd w:id="12"/>
+    </w:p>
+    <w:p>
+      <w:pPr>
+        <w:pStyle w:val="Heading3"/>
+      </w:pPr>
+      <w:bookmarkStart w:id="13" w:name="_Toc147591501"/>
+      <w:r>
+        <w:t>Definition</w:t>
+      </w:r>
       <w:bookmarkEnd w:id="13"/>
-    </w:p>
-    <w:p>
-      <w:pPr>
-        <w:pStyle w:val="Heading3"/>
-      </w:pPr>
-      <w:bookmarkStart w:id="14" w:name="_Toc147591501"/>
-      <w:r>
-        <w:t>Definition</w:t>
-      </w:r>
-      <w:bookmarkEnd w:id="14"/>
     </w:p>
     <w:p>
       <w:r>
@@ -3560,11 +4136,11 @@
       <w:pPr>
         <w:pStyle w:val="Heading3"/>
       </w:pPr>
-      <w:bookmarkStart w:id="15" w:name="_Toc147591502"/>
+      <w:bookmarkStart w:id="14" w:name="_Toc147591502"/>
       <w:r>
         <w:t>Opportunities</w:t>
       </w:r>
-      <w:bookmarkEnd w:id="15"/>
+      <w:bookmarkEnd w:id="14"/>
     </w:p>
     <w:p/>
     <w:p>
@@ -3596,7 +4172,7 @@
           <w:bCs/>
         </w:rPr>
       </w:pPr>
-      <w:bookmarkStart w:id="16" w:name="_Toc147591503"/>
+      <w:bookmarkStart w:id="15" w:name="_Toc147591503"/>
       <w:r>
         <w:rPr>
           <w:b/>
@@ -3605,33 +4181,33 @@
         <w:lastRenderedPageBreak/>
         <w:t>Conclusion</w:t>
       </w:r>
+      <w:bookmarkEnd w:id="15"/>
+    </w:p>
+    <w:p>
+      <w:r>
+        <w:t>By implementing __ we can fix the broken authentication. Though making use of opportunities presented to us by Defence-In-Depth methods and Secure Software Development Mitigation Techniques we can further defend our system from future attacks.</w:t>
+      </w:r>
+    </w:p>
+    <w:p>
+      <w:pPr>
+        <w:pStyle w:val="Heading1"/>
+        <w:rPr>
+          <w:b/>
+          <w:bCs/>
+        </w:rPr>
+      </w:pPr>
+      <w:bookmarkStart w:id="16" w:name="_Toc147591504"/>
+      <w:r>
+        <w:rPr>
+          <w:b/>
+          <w:bCs/>
+        </w:rPr>
+        <w:t>Bibliography &amp; References</w:t>
+      </w:r>
       <w:bookmarkEnd w:id="16"/>
     </w:p>
     <w:p>
       <w:r>
-        <w:t>By implementing __ we can fix the broken authentication. Though making use of opportunities presented to us by Defence-In-Depth methods and Secure Software Development Mitigation Techniques we can further defend our system from future attacks.</w:t>
-      </w:r>
-    </w:p>
-    <w:p>
-      <w:pPr>
-        <w:pStyle w:val="Heading1"/>
-        <w:rPr>
-          <w:b/>
-          <w:bCs/>
-        </w:rPr>
-      </w:pPr>
-      <w:bookmarkStart w:id="17" w:name="_Toc147591504"/>
-      <w:r>
-        <w:rPr>
-          <w:b/>
-          <w:bCs/>
-        </w:rPr>
-        <w:t>Bibliography &amp; References</w:t>
-      </w:r>
-      <w:bookmarkEnd w:id="17"/>
-    </w:p>
-    <w:p>
-      <w:r>
         <w:t>[1] OWASP</w:t>
       </w:r>
       <w:r>
@@ -3646,7 +4222,7 @@
       <w:r>
         <w:t xml:space="preserve">). Secure Product Design - OWASP Cheat Sheet Series. [online] Available at: </w:t>
       </w:r>
-      <w:hyperlink r:id="rId10" w:anchor="2-the-principle-of-defense-in-depth" w:history="1">
+      <w:hyperlink r:id="rId31" w:history="1">
         <w:r>
           <w:rPr>
             <w:rStyle w:val="Hyperlink"/>
@@ -3675,7 +4251,7 @@
       <w:r>
         <w:t xml:space="preserve">(2012). Defence In Depth. [online] Available at: </w:t>
       </w:r>
-      <w:hyperlink r:id="rId11" w:history="1">
+      <w:hyperlink r:id="rId32" w:history="1">
         <w:r>
           <w:rPr>
             <w:rStyle w:val="Hyperlink"/>
@@ -3695,7 +4271,7 @@
       <w:r>
         <w:t xml:space="preserve">[3] A., Barrett. (2015). Some principles of secure design – Designing Secure System module Autumn 2015. [online] Available at: </w:t>
       </w:r>
-      <w:hyperlink r:id="rId12" w:history="1">
+      <w:hyperlink r:id="rId33" w:history="1">
         <w:r>
           <w:rPr>
             <w:rStyle w:val="Hyperlink"/>
@@ -3720,7 +4296,7 @@
       <w:r>
         <w:t xml:space="preserve"> (2021). A01 Broken Access Control - OWASP Top 10:2021. [online] owasp.org. Available at: </w:t>
       </w:r>
-      <w:hyperlink r:id="rId13" w:history="1">
+      <w:hyperlink r:id="rId34" w:history="1">
         <w:r>
           <w:rPr>
             <w:rStyle w:val="Hyperlink"/>
@@ -3730,6 +4306,105 @@
       </w:hyperlink>
       <w:r>
         <w:t xml:space="preserve">. </w:t>
+      </w:r>
+    </w:p>
+    <w:p>
+      <w:r>
+        <w:t xml:space="preserve">[5] </w:t>
+      </w:r>
+      <w:r>
+        <w:t xml:space="preserve">Miessler, D. (2022). </w:t>
+      </w:r>
+      <w:r>
+        <w:t>D</w:t>
+      </w:r>
+      <w:r>
+        <w:t>aniel</w:t>
+      </w:r>
+      <w:r>
+        <w:t xml:space="preserve"> M</w:t>
+      </w:r>
+      <w:r>
+        <w:t>iessler</w:t>
+      </w:r>
+      <w:r>
+        <w:t xml:space="preserve"> </w:t>
+      </w:r>
+      <w:r>
+        <w:t>SecLists</w:t>
+      </w:r>
+      <w:r>
+        <w:t xml:space="preserve"> Top 10000 Passwords</w:t>
+      </w:r>
+      <w:r>
+        <w:t xml:space="preserve">. [online] GitHub. Available at: </w:t>
+      </w:r>
+      <w:hyperlink r:id="rId35" w:history="1">
+        <w:r>
+          <w:rPr>
+            <w:rStyle w:val="Hyperlink"/>
+          </w:rPr>
+          <w:t>https://github.com/danielmiessler/SecLists/blob/master/Passwords/Common-Credentials/10-million-password-list-top-10000.txt</w:t>
+        </w:r>
+      </w:hyperlink>
+      <w:r>
+        <w:t>.</w:t>
+      </w:r>
+    </w:p>
+    <w:p>
+      <w:r>
+        <w:t>[6] P</w:t>
+      </w:r>
+      <w:r>
+        <w:t>ower</w:t>
+      </w:r>
+      <w:r>
+        <w:t>S</w:t>
+      </w:r>
+      <w:r>
+        <w:t>hell</w:t>
+      </w:r>
+      <w:r>
+        <w:t xml:space="preserve"> G</w:t>
+      </w:r>
+      <w:r>
+        <w:t>allery (</w:t>
+      </w:r>
+      <w:r>
+        <w:t>2023</w:t>
+      </w:r>
+      <w:r>
+        <w:t xml:space="preserve">). PowerShell Gallery | Surnames.txt 0.1.1. [online] Available at: </w:t>
+      </w:r>
+      <w:hyperlink r:id="rId36" w:history="1">
+        <w:r>
+          <w:rPr>
+            <w:rStyle w:val="Hyperlink"/>
+          </w:rPr>
+          <w:t>https://www.powershellgallery.com/packages/TelligentCommunitySample/0.1.1/Content/Surnames.txt</w:t>
+        </w:r>
+      </w:hyperlink>
+      <w:r>
+        <w:t>.</w:t>
+      </w:r>
+    </w:p>
+    <w:p>
+      <w:r>
+        <w:t xml:space="preserve">[7] </w:t>
+      </w:r>
+      <w:r>
+        <w:t xml:space="preserve">OWASP (2021). OWASP Top Ten. [online] Owasp.org. Available at: </w:t>
+      </w:r>
+      <w:hyperlink r:id="rId37" w:history="1">
+        <w:r>
+          <w:rPr>
+            <w:rStyle w:val="Hyperlink"/>
+          </w:rPr>
+          <w:t>https://owasp.org/www-project-top-ten/</w:t>
+        </w:r>
+      </w:hyperlink>
+      <w:r>
+        <w:t>.</w:t>
       </w:r>
     </w:p>
     <w:sectPr>
@@ -5048,7 +5723,6 @@
     <w:rPr>
       <w:kern w:val="0"/>
       <w:lang w:val="en-US"/>
-      <w14:ligatures w14:val="none"/>
     </w:rPr>
   </w:style>
   <w:style w:type="paragraph" w:styleId="TOC1">

</xml_diff>

<commit_message>
Fixed Log override glitch
- Fixed glitch that overrides the log every time It was edited.
</commit_message>
<xml_diff>
--- a/docfiles/SSD Guardian Store Vulnerabilities Report CLEBJ002.docx
+++ b/docfiles/SSD Guardian Store Vulnerabilities Report CLEBJ002.docx
@@ -177,7 +177,7 @@
             </w:rPr>
             <w:fldChar w:fldCharType="separate"/>
           </w:r>
-          <w:hyperlink w:anchor="_Toc148883347" w:history="1">
+          <w:hyperlink w:anchor="_Toc149563489" w:history="1">
             <w:r>
               <w:rPr>
                 <w:rStyle w:val="Hyperlink"/>
@@ -206,7 +206,7 @@
                 <w:noProof/>
                 <w:webHidden/>
               </w:rPr>
-              <w:instrText xml:space="preserve"> PAGEREF _Toc148883347 \h </w:instrText>
+              <w:instrText xml:space="preserve"> PAGEREF _Toc149563489 \h </w:instrText>
             </w:r>
             <w:r>
               <w:rPr>
@@ -249,7 +249,7 @@
               <w:lang w:eastAsia="en-AU"/>
             </w:rPr>
           </w:pPr>
-          <w:hyperlink w:anchor="_Toc148883348" w:history="1">
+          <w:hyperlink w:anchor="_Toc149563490" w:history="1">
             <w:r>
               <w:rPr>
                 <w:rStyle w:val="Hyperlink"/>
@@ -278,7 +278,7 @@
                 <w:noProof/>
                 <w:webHidden/>
               </w:rPr>
-              <w:instrText xml:space="preserve"> PAGEREF _Toc148883348 \h </w:instrText>
+              <w:instrText xml:space="preserve"> PAGEREF _Toc149563490 \h </w:instrText>
             </w:r>
             <w:r>
               <w:rPr>
@@ -321,7 +321,7 @@
               <w:lang w:eastAsia="en-AU"/>
             </w:rPr>
           </w:pPr>
-          <w:hyperlink w:anchor="_Toc148883349" w:history="1">
+          <w:hyperlink w:anchor="_Toc149563491" w:history="1">
             <w:r>
               <w:rPr>
                 <w:rStyle w:val="Hyperlink"/>
@@ -350,7 +350,7 @@
                 <w:noProof/>
                 <w:webHidden/>
               </w:rPr>
-              <w:instrText xml:space="preserve"> PAGEREF _Toc148883349 \h </w:instrText>
+              <w:instrText xml:space="preserve"> PAGEREF _Toc149563491 \h </w:instrText>
             </w:r>
             <w:r>
               <w:rPr>
@@ -370,7 +370,7 @@
                 <w:noProof/>
                 <w:webHidden/>
               </w:rPr>
-              <w:t>4</w:t>
+              <w:t>5</w:t>
             </w:r>
             <w:r>
               <w:rPr>
@@ -393,7 +393,7 @@
               <w:lang w:eastAsia="en-AU"/>
             </w:rPr>
           </w:pPr>
-          <w:hyperlink w:anchor="_Toc148883350" w:history="1">
+          <w:hyperlink w:anchor="_Toc149563492" w:history="1">
             <w:r>
               <w:rPr>
                 <w:rStyle w:val="Hyperlink"/>
@@ -422,7 +422,7 @@
                 <w:noProof/>
                 <w:webHidden/>
               </w:rPr>
-              <w:instrText xml:space="preserve"> PAGEREF _Toc148883350 \h </w:instrText>
+              <w:instrText xml:space="preserve"> PAGEREF _Toc149563492 \h </w:instrText>
             </w:r>
             <w:r>
               <w:rPr>
@@ -442,7 +442,7 @@
                 <w:noProof/>
                 <w:webHidden/>
               </w:rPr>
-              <w:t>4</w:t>
+              <w:t>5</w:t>
             </w:r>
             <w:r>
               <w:rPr>
@@ -465,7 +465,7 @@
               <w:lang w:eastAsia="en-AU"/>
             </w:rPr>
           </w:pPr>
-          <w:hyperlink w:anchor="_Toc148883351" w:history="1">
+          <w:hyperlink w:anchor="_Toc149563493" w:history="1">
             <w:r>
               <w:rPr>
                 <w:rStyle w:val="Hyperlink"/>
@@ -473,7 +473,7 @@
                 <w:bCs/>
                 <w:noProof/>
               </w:rPr>
-              <w:t>Vulnerabilities Identified</w:t>
+              <w:t>Vulnerability Classes Identified</w:t>
             </w:r>
             <w:r>
               <w:rPr>
@@ -494,7 +494,7 @@
                 <w:noProof/>
                 <w:webHidden/>
               </w:rPr>
-              <w:instrText xml:space="preserve"> PAGEREF _Toc148883351 \h </w:instrText>
+              <w:instrText xml:space="preserve"> PAGEREF _Toc149563493 \h </w:instrText>
             </w:r>
             <w:r>
               <w:rPr>
@@ -514,7 +514,7 @@
                 <w:noProof/>
                 <w:webHidden/>
               </w:rPr>
-              <w:t>4</w:t>
+              <w:t>5</w:t>
             </w:r>
             <w:r>
               <w:rPr>
@@ -537,7 +537,7 @@
               <w:lang w:eastAsia="en-AU"/>
             </w:rPr>
           </w:pPr>
-          <w:hyperlink w:anchor="_Toc148883352" w:history="1">
+          <w:hyperlink w:anchor="_Toc149563494" w:history="1">
             <w:r>
               <w:rPr>
                 <w:rStyle w:val="Hyperlink"/>
@@ -573,7 +573,7 @@
                 <w:noProof/>
                 <w:webHidden/>
               </w:rPr>
-              <w:instrText xml:space="preserve"> PAGEREF _Toc148883352 \h </w:instrText>
+              <w:instrText xml:space="preserve"> PAGEREF _Toc149563494 \h </w:instrText>
             </w:r>
             <w:r>
               <w:rPr>
@@ -616,7 +616,7 @@
               <w:lang w:eastAsia="en-AU"/>
             </w:rPr>
           </w:pPr>
-          <w:hyperlink w:anchor="_Toc148883353" w:history="1">
+          <w:hyperlink w:anchor="_Toc149563495" w:history="1">
             <w:r>
               <w:rPr>
                 <w:rStyle w:val="Hyperlink"/>
@@ -624,7 +624,7 @@
                 <w:bCs/>
                 <w:noProof/>
               </w:rPr>
-              <w:t>Introduction</w:t>
+              <w:t>Introduction of Vulnerability Class and Chosen Vulnerability</w:t>
             </w:r>
             <w:r>
               <w:rPr>
@@ -645,7 +645,7 @@
                 <w:noProof/>
                 <w:webHidden/>
               </w:rPr>
-              <w:instrText xml:space="preserve"> PAGEREF _Toc148883353 \h </w:instrText>
+              <w:instrText xml:space="preserve"> PAGEREF _Toc149563495 \h </w:instrText>
             </w:r>
             <w:r>
               <w:rPr>
@@ -688,7 +688,7 @@
               <w:lang w:eastAsia="en-AU"/>
             </w:rPr>
           </w:pPr>
-          <w:hyperlink w:anchor="_Toc148883354" w:history="1">
+          <w:hyperlink w:anchor="_Toc149563496" w:history="1">
             <w:r>
               <w:rPr>
                 <w:rStyle w:val="Hyperlink"/>
@@ -696,7 +696,7 @@
                 <w:bCs/>
                 <w:noProof/>
               </w:rPr>
-              <w:t>Research</w:t>
+              <w:t>Vulnerability Instance</w:t>
             </w:r>
             <w:r>
               <w:rPr>
@@ -717,7 +717,7 @@
                 <w:noProof/>
                 <w:webHidden/>
               </w:rPr>
-              <w:instrText xml:space="preserve"> PAGEREF _Toc148883354 \h </w:instrText>
+              <w:instrText xml:space="preserve"> PAGEREF _Toc149563496 \h </w:instrText>
             </w:r>
             <w:r>
               <w:rPr>
@@ -760,7 +760,7 @@
               <w:lang w:eastAsia="en-AU"/>
             </w:rPr>
           </w:pPr>
-          <w:hyperlink w:anchor="_Toc148883355" w:history="1">
+          <w:hyperlink w:anchor="_Toc149563497" w:history="1">
             <w:r>
               <w:rPr>
                 <w:rStyle w:val="Hyperlink"/>
@@ -768,7 +768,7 @@
                 <w:bCs/>
                 <w:noProof/>
               </w:rPr>
-              <w:t>Reconnaissance</w:t>
+              <w:t>Research</w:t>
             </w:r>
             <w:r>
               <w:rPr>
@@ -789,7 +789,7 @@
                 <w:noProof/>
                 <w:webHidden/>
               </w:rPr>
-              <w:instrText xml:space="preserve"> PAGEREF _Toc148883355 \h </w:instrText>
+              <w:instrText xml:space="preserve"> PAGEREF _Toc149563497 \h </w:instrText>
             </w:r>
             <w:r>
               <w:rPr>
@@ -832,7 +832,7 @@
               <w:lang w:eastAsia="en-AU"/>
             </w:rPr>
           </w:pPr>
-          <w:hyperlink w:anchor="_Toc148883356" w:history="1">
+          <w:hyperlink w:anchor="_Toc149563498" w:history="1">
             <w:r>
               <w:rPr>
                 <w:rStyle w:val="Hyperlink"/>
@@ -840,7 +840,7 @@
                 <w:bCs/>
                 <w:noProof/>
               </w:rPr>
-              <w:t>Exploitation</w:t>
+              <w:t>Reconnaissance</w:t>
             </w:r>
             <w:r>
               <w:rPr>
@@ -861,7 +861,7 @@
                 <w:noProof/>
                 <w:webHidden/>
               </w:rPr>
-              <w:instrText xml:space="preserve"> PAGEREF _Toc148883356 \h </w:instrText>
+              <w:instrText xml:space="preserve"> PAGEREF _Toc149563498 \h </w:instrText>
             </w:r>
             <w:r>
               <w:rPr>
@@ -881,7 +881,7 @@
                 <w:noProof/>
                 <w:webHidden/>
               </w:rPr>
-              <w:t>6</w:t>
+              <w:t>7</w:t>
             </w:r>
             <w:r>
               <w:rPr>
@@ -904,7 +904,7 @@
               <w:lang w:eastAsia="en-AU"/>
             </w:rPr>
           </w:pPr>
-          <w:hyperlink w:anchor="_Toc148883357" w:history="1">
+          <w:hyperlink w:anchor="_Toc149563499" w:history="1">
             <w:r>
               <w:rPr>
                 <w:rStyle w:val="Hyperlink"/>
@@ -912,6 +912,78 @@
                 <w:bCs/>
                 <w:noProof/>
               </w:rPr>
+              <w:t>Exploitation</w:t>
+            </w:r>
+            <w:r>
+              <w:rPr>
+                <w:noProof/>
+                <w:webHidden/>
+              </w:rPr>
+              <w:tab/>
+            </w:r>
+            <w:r>
+              <w:rPr>
+                <w:noProof/>
+                <w:webHidden/>
+              </w:rPr>
+              <w:fldChar w:fldCharType="begin"/>
+            </w:r>
+            <w:r>
+              <w:rPr>
+                <w:noProof/>
+                <w:webHidden/>
+              </w:rPr>
+              <w:instrText xml:space="preserve"> PAGEREF _Toc149563499 \h </w:instrText>
+            </w:r>
+            <w:r>
+              <w:rPr>
+                <w:noProof/>
+                <w:webHidden/>
+              </w:rPr>
+            </w:r>
+            <w:r>
+              <w:rPr>
+                <w:noProof/>
+                <w:webHidden/>
+              </w:rPr>
+              <w:fldChar w:fldCharType="separate"/>
+            </w:r>
+            <w:r>
+              <w:rPr>
+                <w:noProof/>
+                <w:webHidden/>
+              </w:rPr>
+              <w:t>8</w:t>
+            </w:r>
+            <w:r>
+              <w:rPr>
+                <w:noProof/>
+                <w:webHidden/>
+              </w:rPr>
+              <w:fldChar w:fldCharType="end"/>
+            </w:r>
+          </w:hyperlink>
+        </w:p>
+        <w:p>
+          <w:pPr>
+            <w:pStyle w:val="TOC2"/>
+            <w:tabs>
+              <w:tab w:val="right" w:leader="dot" w:pos="9016"/>
+            </w:tabs>
+            <w:rPr>
+              <w:rFonts w:asciiTheme="minorHAnsi" w:eastAsiaTheme="minorEastAsia" w:hAnsiTheme="minorHAnsi"/>
+              <w:noProof/>
+              <w:lang w:eastAsia="en-AU"/>
+            </w:rPr>
+          </w:pPr>
+          <w:hyperlink w:anchor="_Toc149563500" w:history="1">
+            <w:r>
+              <w:rPr>
+                <w:rStyle w:val="Hyperlink"/>
+                <w:b/>
+                <w:bCs/>
+                <w:noProof/>
+              </w:rPr>
               <w:t>Patch</w:t>
             </w:r>
             <w:r>
@@ -933,7 +1005,7 @@
                 <w:noProof/>
                 <w:webHidden/>
               </w:rPr>
-              <w:instrText xml:space="preserve"> PAGEREF _Toc148883357 \h </w:instrText>
+              <w:instrText xml:space="preserve"> PAGEREF _Toc149563500 \h </w:instrText>
             </w:r>
             <w:r>
               <w:rPr>
@@ -953,7 +1025,7 @@
                 <w:noProof/>
                 <w:webHidden/>
               </w:rPr>
-              <w:t>7</w:t>
+              <w:t>9</w:t>
             </w:r>
             <w:r>
               <w:rPr>
@@ -976,7 +1048,7 @@
               <w:lang w:eastAsia="en-AU"/>
             </w:rPr>
           </w:pPr>
-          <w:hyperlink w:anchor="_Toc148883358" w:history="1">
+          <w:hyperlink w:anchor="_Toc149563501" w:history="1">
             <w:r>
               <w:rPr>
                 <w:rStyle w:val="Hyperlink"/>
@@ -1005,7 +1077,7 @@
                 <w:noProof/>
                 <w:webHidden/>
               </w:rPr>
-              <w:instrText xml:space="preserve"> PAGEREF _Toc148883358 \h </w:instrText>
+              <w:instrText xml:space="preserve"> PAGEREF _Toc149563501 \h </w:instrText>
             </w:r>
             <w:r>
               <w:rPr>
@@ -1025,7 +1097,7 @@
                 <w:noProof/>
                 <w:webHidden/>
               </w:rPr>
-              <w:t>8</w:t>
+              <w:t>11</w:t>
             </w:r>
             <w:r>
               <w:rPr>
@@ -1048,7 +1120,7 @@
               <w:lang w:eastAsia="en-AU"/>
             </w:rPr>
           </w:pPr>
-          <w:hyperlink w:anchor="_Toc148883359" w:history="1">
+          <w:hyperlink w:anchor="_Toc149563502" w:history="1">
             <w:r>
               <w:rPr>
                 <w:rStyle w:val="Hyperlink"/>
@@ -1077,7 +1149,7 @@
                 <w:noProof/>
                 <w:webHidden/>
               </w:rPr>
-              <w:instrText xml:space="preserve"> PAGEREF _Toc148883359 \h </w:instrText>
+              <w:instrText xml:space="preserve"> PAGEREF _Toc149563502 \h </w:instrText>
             </w:r>
             <w:r>
               <w:rPr>
@@ -1097,7 +1169,7 @@
                 <w:noProof/>
                 <w:webHidden/>
               </w:rPr>
-              <w:t>8</w:t>
+              <w:t>11</w:t>
             </w:r>
             <w:r>
               <w:rPr>
@@ -1120,7 +1192,7 @@
               <w:lang w:eastAsia="en-AU"/>
             </w:rPr>
           </w:pPr>
-          <w:hyperlink w:anchor="_Toc148883360" w:history="1">
+          <w:hyperlink w:anchor="_Toc149563503" w:history="1">
             <w:r>
               <w:rPr>
                 <w:rStyle w:val="Hyperlink"/>
@@ -1147,7 +1219,7 @@
                 <w:noProof/>
                 <w:webHidden/>
               </w:rPr>
-              <w:instrText xml:space="preserve"> PAGEREF _Toc148883360 \h </w:instrText>
+              <w:instrText xml:space="preserve"> PAGEREF _Toc149563503 \h </w:instrText>
             </w:r>
             <w:r>
               <w:rPr>
@@ -1167,7 +1239,7 @@
                 <w:noProof/>
                 <w:webHidden/>
               </w:rPr>
-              <w:t>8</w:t>
+              <w:t>11</w:t>
             </w:r>
             <w:r>
               <w:rPr>
@@ -1190,7 +1262,7 @@
               <w:lang w:eastAsia="en-AU"/>
             </w:rPr>
           </w:pPr>
-          <w:hyperlink w:anchor="_Toc148883361" w:history="1">
+          <w:hyperlink w:anchor="_Toc149563504" w:history="1">
             <w:r>
               <w:rPr>
                 <w:rStyle w:val="Hyperlink"/>
@@ -1217,7 +1289,7 @@
                 <w:noProof/>
                 <w:webHidden/>
               </w:rPr>
-              <w:instrText xml:space="preserve"> PAGEREF _Toc148883361 \h </w:instrText>
+              <w:instrText xml:space="preserve"> PAGEREF _Toc149563504 \h </w:instrText>
             </w:r>
             <w:r>
               <w:rPr>
@@ -1237,7 +1309,7 @@
                 <w:noProof/>
                 <w:webHidden/>
               </w:rPr>
-              <w:t>8</w:t>
+              <w:t>11</w:t>
             </w:r>
             <w:r>
               <w:rPr>
@@ -1260,7 +1332,7 @@
               <w:lang w:eastAsia="en-AU"/>
             </w:rPr>
           </w:pPr>
-          <w:hyperlink w:anchor="_Toc148883362" w:history="1">
+          <w:hyperlink w:anchor="_Toc149563505" w:history="1">
             <w:r>
               <w:rPr>
                 <w:rStyle w:val="Hyperlink"/>
@@ -1289,7 +1361,7 @@
                 <w:noProof/>
                 <w:webHidden/>
               </w:rPr>
-              <w:instrText xml:space="preserve"> PAGEREF _Toc148883362 \h </w:instrText>
+              <w:instrText xml:space="preserve"> PAGEREF _Toc149563505 \h </w:instrText>
             </w:r>
             <w:r>
               <w:rPr>
@@ -1309,7 +1381,7 @@
                 <w:noProof/>
                 <w:webHidden/>
               </w:rPr>
-              <w:t>9</w:t>
+              <w:t>12</w:t>
             </w:r>
             <w:r>
               <w:rPr>
@@ -1332,7 +1404,7 @@
               <w:lang w:eastAsia="en-AU"/>
             </w:rPr>
           </w:pPr>
-          <w:hyperlink w:anchor="_Toc148883363" w:history="1">
+          <w:hyperlink w:anchor="_Toc149563506" w:history="1">
             <w:r>
               <w:rPr>
                 <w:rStyle w:val="Hyperlink"/>
@@ -1359,7 +1431,7 @@
                 <w:noProof/>
                 <w:webHidden/>
               </w:rPr>
-              <w:instrText xml:space="preserve"> PAGEREF _Toc148883363 \h </w:instrText>
+              <w:instrText xml:space="preserve"> PAGEREF _Toc149563506 \h </w:instrText>
             </w:r>
             <w:r>
               <w:rPr>
@@ -1379,7 +1451,7 @@
                 <w:noProof/>
                 <w:webHidden/>
               </w:rPr>
-              <w:t>9</w:t>
+              <w:t>12</w:t>
             </w:r>
             <w:r>
               <w:rPr>
@@ -1402,7 +1474,7 @@
               <w:lang w:eastAsia="en-AU"/>
             </w:rPr>
           </w:pPr>
-          <w:hyperlink w:anchor="_Toc148883364" w:history="1">
+          <w:hyperlink w:anchor="_Toc149563507" w:history="1">
             <w:r>
               <w:rPr>
                 <w:rStyle w:val="Hyperlink"/>
@@ -1429,7 +1501,7 @@
                 <w:noProof/>
                 <w:webHidden/>
               </w:rPr>
-              <w:instrText xml:space="preserve"> PAGEREF _Toc148883364 \h </w:instrText>
+              <w:instrText xml:space="preserve"> PAGEREF _Toc149563507 \h </w:instrText>
             </w:r>
             <w:r>
               <w:rPr>
@@ -1449,7 +1521,79 @@
                 <w:noProof/>
                 <w:webHidden/>
               </w:rPr>
-              <w:t>9</w:t>
+              <w:t>12</w:t>
+            </w:r>
+            <w:r>
+              <w:rPr>
+                <w:noProof/>
+                <w:webHidden/>
+              </w:rPr>
+              <w:fldChar w:fldCharType="end"/>
+            </w:r>
+          </w:hyperlink>
+        </w:p>
+        <w:p>
+          <w:pPr>
+            <w:pStyle w:val="TOC2"/>
+            <w:tabs>
+              <w:tab w:val="right" w:leader="dot" w:pos="9016"/>
+            </w:tabs>
+            <w:rPr>
+              <w:rFonts w:asciiTheme="minorHAnsi" w:eastAsiaTheme="minorEastAsia" w:hAnsiTheme="minorHAnsi"/>
+              <w:noProof/>
+              <w:lang w:eastAsia="en-AU"/>
+            </w:rPr>
+          </w:pPr>
+          <w:hyperlink w:anchor="_Toc149563508" w:history="1">
+            <w:r>
+              <w:rPr>
+                <w:rStyle w:val="Hyperlink"/>
+                <w:b/>
+                <w:bCs/>
+                <w:noProof/>
+              </w:rPr>
+              <w:t>Automated Password Strength Testing</w:t>
+            </w:r>
+            <w:r>
+              <w:rPr>
+                <w:noProof/>
+                <w:webHidden/>
+              </w:rPr>
+              <w:tab/>
+            </w:r>
+            <w:r>
+              <w:rPr>
+                <w:noProof/>
+                <w:webHidden/>
+              </w:rPr>
+              <w:fldChar w:fldCharType="begin"/>
+            </w:r>
+            <w:r>
+              <w:rPr>
+                <w:noProof/>
+                <w:webHidden/>
+              </w:rPr>
+              <w:instrText xml:space="preserve"> PAGEREF _Toc149563508 \h </w:instrText>
+            </w:r>
+            <w:r>
+              <w:rPr>
+                <w:noProof/>
+                <w:webHidden/>
+              </w:rPr>
+            </w:r>
+            <w:r>
+              <w:rPr>
+                <w:noProof/>
+                <w:webHidden/>
+              </w:rPr>
+              <w:fldChar w:fldCharType="separate"/>
+            </w:r>
+            <w:r>
+              <w:rPr>
+                <w:noProof/>
+                <w:webHidden/>
+              </w:rPr>
+              <w:t>13</w:t>
             </w:r>
             <w:r>
               <w:rPr>
@@ -1472,7 +1616,7 @@
               <w:lang w:eastAsia="en-AU"/>
             </w:rPr>
           </w:pPr>
-          <w:hyperlink w:anchor="_Toc148883365" w:history="1">
+          <w:hyperlink w:anchor="_Toc149563509" w:history="1">
             <w:r>
               <w:rPr>
                 <w:rStyle w:val="Hyperlink"/>
@@ -1501,7 +1645,7 @@
                 <w:noProof/>
                 <w:webHidden/>
               </w:rPr>
-              <w:instrText xml:space="preserve"> PAGEREF _Toc148883365 \h </w:instrText>
+              <w:instrText xml:space="preserve"> PAGEREF _Toc149563509 \h </w:instrText>
             </w:r>
             <w:r>
               <w:rPr>
@@ -1521,7 +1665,7 @@
                 <w:noProof/>
                 <w:webHidden/>
               </w:rPr>
-              <w:t>10</w:t>
+              <w:t>13</w:t>
             </w:r>
             <w:r>
               <w:rPr>
@@ -1544,7 +1688,7 @@
               <w:lang w:eastAsia="en-AU"/>
             </w:rPr>
           </w:pPr>
-          <w:hyperlink w:anchor="_Toc148883366" w:history="1">
+          <w:hyperlink w:anchor="_Toc149563510" w:history="1">
             <w:r>
               <w:rPr>
                 <w:rStyle w:val="Hyperlink"/>
@@ -1573,7 +1717,7 @@
                 <w:noProof/>
                 <w:webHidden/>
               </w:rPr>
-              <w:instrText xml:space="preserve"> PAGEREF _Toc148883366 \h </w:instrText>
+              <w:instrText xml:space="preserve"> PAGEREF _Toc149563510 \h </w:instrText>
             </w:r>
             <w:r>
               <w:rPr>
@@ -1593,7 +1737,7 @@
                 <w:noProof/>
                 <w:webHidden/>
               </w:rPr>
-              <w:t>11</w:t>
+              <w:t>14</w:t>
             </w:r>
             <w:r>
               <w:rPr>
@@ -1646,7 +1790,7 @@
           <w:szCs w:val="36"/>
         </w:rPr>
       </w:pPr>
-      <w:bookmarkStart w:id="0" w:name="_Toc148883347"/>
+      <w:bookmarkStart w:id="0" w:name="_Toc149563489"/>
       <w:r>
         <w:rPr>
           <w:b/>
@@ -1663,124 +1807,148 @@
         <w:t>Figure 1……………</w:t>
       </w:r>
       <w:r>
+        <w:t>…………………………………………</w:t>
+      </w:r>
+      <w:r>
+        <w:t>..</w:t>
+      </w:r>
+      <w:r>
+        <w:t>……………………………………</w:t>
+      </w:r>
+      <w:r>
+        <w:t>…</w:t>
+      </w:r>
+      <w:r>
+        <w:t>6</w:t>
+      </w:r>
+    </w:p>
+    <w:p>
+      <w:r>
+        <w:t xml:space="preserve">Figure </w:t>
+      </w:r>
+      <w:r>
+        <w:t>2</w:t>
+      </w:r>
+      <w:r>
+        <w:t>………………………………………………………</w:t>
+      </w:r>
+      <w:r>
+        <w:t>..</w:t>
+      </w:r>
+      <w:r>
         <w:t>………………………………………</w:t>
       </w:r>
-      <w:proofErr w:type="gramStart"/>
-      <w:r>
-        <w:t>…</w:t>
+      <w:r>
+        <w:t>8</w:t>
+      </w:r>
+    </w:p>
+    <w:p>
+      <w:r>
+        <w:t xml:space="preserve">Figure </w:t>
+      </w:r>
+      <w:r>
+        <w:t>3</w:t>
+      </w:r>
+      <w:r>
+        <w:t>…………………………………………………………</w:t>
       </w:r>
       <w:r>
         <w:t>..</w:t>
       </w:r>
-      <w:proofErr w:type="gramEnd"/>
-      <w:r>
-        <w:t>……………………………………</w:t>
-      </w:r>
-      <w:r>
-        <w:t>…</w:t>
+      <w:r>
+        <w:t>…………………………………</w:t>
+      </w:r>
+      <w:r>
+        <w:t>..</w:t>
+      </w:r>
+      <w:r>
+        <w:t>9</w:t>
+      </w:r>
+    </w:p>
+    <w:p>
+      <w:r>
+        <w:t xml:space="preserve">Figure </w:t>
+      </w:r>
+      <w:r>
+        <w:t>4</w:t>
+      </w:r>
+      <w:r>
+        <w:t>……………………………………………………………</w:t>
+      </w:r>
+      <w:r>
+        <w:t>..</w:t>
+      </w:r>
+      <w:r>
+        <w:t>………………………………</w:t>
+      </w:r>
+      <w:r>
+        <w:t>..10</w:t>
+      </w:r>
+    </w:p>
+    <w:p>
+      <w:r>
+        <w:t xml:space="preserve">Figure </w:t>
+      </w:r>
+      <w:r>
+        <w:t>5</w:t>
+      </w:r>
+      <w:r>
+        <w:t>………………………………………………………………</w:t>
+      </w:r>
+      <w:r>
+        <w:t>..</w:t>
+      </w:r>
+      <w:r>
+        <w:t>……………………………</w:t>
+      </w:r>
+      <w:r>
+        <w:t>..1</w:t>
+      </w:r>
+      <w:r>
+        <w:t>0</w:t>
+      </w:r>
+    </w:p>
+    <w:p>
+      <w:r>
+        <w:t xml:space="preserve">Figure </w:t>
       </w:r>
       <w:r>
         <w:t>6</w:t>
       </w:r>
+      <w:r>
+        <w:t>………………………………………………………………</w:t>
+      </w:r>
+      <w:r>
+        <w:t>..</w:t>
+      </w:r>
+      <w:r>
+        <w:t>……………………………</w:t>
+      </w:r>
+      <w:r>
+        <w:t>..1</w:t>
+      </w:r>
+      <w:r>
+        <w:t>1</w:t>
+      </w:r>
     </w:p>
     <w:p>
       <w:r>
         <w:t xml:space="preserve">Figure </w:t>
       </w:r>
       <w:r>
-        <w:t>2</w:t>
-      </w:r>
-      <w:r>
-        <w:t>……………………………………………………</w:t>
-      </w:r>
-      <w:proofErr w:type="gramStart"/>
-      <w:r>
-        <w:t>…</w:t>
+        <w:t>7</w:t>
+      </w:r>
+      <w:r>
+        <w:t>………………………………………………………………</w:t>
       </w:r>
       <w:r>
         <w:t>..</w:t>
       </w:r>
-      <w:proofErr w:type="gramEnd"/>
-      <w:r>
-        <w:t>………………………………………</w:t>
-      </w:r>
-      <w:r>
-        <w:t>8</w:t>
-      </w:r>
-    </w:p>
-    <w:p>
-      <w:r>
-        <w:t xml:space="preserve">Figure </w:t>
-      </w:r>
-      <w:r>
-        <w:t>3</w:t>
-      </w:r>
-      <w:r>
-        <w:t>………………………………………………………</w:t>
-      </w:r>
-      <w:proofErr w:type="gramStart"/>
-      <w:r>
-        <w:t>…</w:t>
-      </w:r>
-      <w:r>
-        <w:t>..</w:t>
-      </w:r>
-      <w:proofErr w:type="gramEnd"/>
-      <w:r>
-        <w:t>……………………………………</w:t>
-      </w:r>
-      <w:r>
-        <w:t>9</w:t>
-      </w:r>
-    </w:p>
-    <w:p>
-      <w:r>
-        <w:t xml:space="preserve">Figure </w:t>
-      </w:r>
-      <w:r>
-        <w:t>4</w:t>
-      </w:r>
-      <w:r>
-        <w:t>…………………………………………………………</w:t>
-      </w:r>
-      <w:proofErr w:type="gramStart"/>
-      <w:r>
-        <w:t>…</w:t>
-      </w:r>
-      <w:r>
-        <w:t>..</w:t>
-      </w:r>
-      <w:proofErr w:type="gramEnd"/>
-      <w:r>
-        <w:t>…………………………………</w:t>
-      </w:r>
-      <w:r>
-        <w:t>9</w:t>
-      </w:r>
-    </w:p>
-    <w:p>
-      <w:r>
-        <w:t xml:space="preserve">Figure </w:t>
-      </w:r>
-      <w:r>
-        <w:t>5</w:t>
-      </w:r>
-      <w:r>
-        <w:t>……………………………………………………………</w:t>
-      </w:r>
-      <w:proofErr w:type="gramStart"/>
-      <w:r>
-        <w:t>…</w:t>
-      </w:r>
-      <w:r>
-        <w:t>..</w:t>
-      </w:r>
-      <w:proofErr w:type="gramEnd"/>
       <w:r>
         <w:t>……………………………</w:t>
       </w:r>
       <w:r>
-        <w:t>..10</w:t>
+        <w:t>..13</w:t>
       </w:r>
       <w:fldSimple w:instr=" TOC \h \z \c &quot;Figure&quot; "/>
       <w:r>
@@ -1795,7 +1963,7 @@
           <w:bCs/>
         </w:rPr>
       </w:pPr>
-      <w:bookmarkStart w:id="1" w:name="_Toc148883348"/>
+      <w:bookmarkStart w:id="1" w:name="_Toc149563490"/>
       <w:r>
         <w:rPr>
           <w:b/>
@@ -1808,15 +1976,7 @@
     </w:p>
     <w:p>
       <w:r>
-        <w:t xml:space="preserve">Guardian has contacted us to penetration test </w:t>
-      </w:r>
-      <w:proofErr w:type="spellStart"/>
-      <w:r>
-        <w:t>GuardianStore</w:t>
-      </w:r>
-      <w:proofErr w:type="spellEnd"/>
-      <w:r>
-        <w:t xml:space="preserve">, </w:t>
+        <w:t xml:space="preserve">Guardian has contacted us to penetration test GuardianStore, </w:t>
       </w:r>
       <w:r>
         <w:t xml:space="preserve">by </w:t>
@@ -1834,13 +1994,25 @@
         <w:t>ng</w:t>
       </w:r>
       <w:r>
-        <w:t xml:space="preserve"> vulnerabilities and attempt to resolve them. For this report we will be focusing on </w:t>
+        <w:t xml:space="preserve"> vulnerabilities and attempt</w:t>
+      </w:r>
+      <w:r>
+        <w:t>ing</w:t>
+      </w:r>
+      <w:r>
+        <w:t xml:space="preserve"> to resolve them. For this report we will be focusing on </w:t>
       </w:r>
       <w:r>
         <w:t>the Broken Authentication/Broken Access Controls</w:t>
       </w:r>
       <w:r>
-        <w:t xml:space="preserve"> vulnerability class and </w:t>
+        <w:t xml:space="preserve"> </w:t>
+      </w:r>
+      <w:r>
+        <w:t xml:space="preserve">(BA/BAC) </w:t>
+      </w:r>
+      <w:r>
+        <w:t xml:space="preserve">vulnerability class and </w:t>
       </w:r>
       <w:r>
         <w:t>the</w:t>
@@ -1858,51 +2030,72 @@
         <w:t xml:space="preserve"> </w:t>
       </w:r>
       <w:r>
+        <w:t>BA/BAC</w:t>
+      </w:r>
+      <w:r>
+        <w:t xml:space="preserve"> is a major vulnerability class which could compromise the </w:t>
+      </w:r>
+      <w:r>
+        <w:t xml:space="preserve">confidentiality, integrity and </w:t>
+      </w:r>
+      <w:r>
+        <w:t>accessibility</w:t>
+      </w:r>
+      <w:r>
+        <w:t xml:space="preserve"> of clients and admins alike. </w:t>
+      </w:r>
+    </w:p>
+    <w:p>
+      <w:r>
+        <w:t xml:space="preserve">We will be focusing mainly on </w:t>
+      </w:r>
+      <w:r>
+        <w:t>its</w:t>
+      </w:r>
+      <w:r>
+        <w:t xml:space="preserve"> current weakness to brute force attacks. Being a surprisingly common vulnerability, finding a fix for this issue will mean similar cases and issues can also be resolved.</w:t>
+      </w:r>
+    </w:p>
+    <w:p>
+      <w:r>
+        <w:t>To exploit this vulnerability, we’ll be using a brute force payload sniping attack. By combing a list of common admin passwords found online ([8] Wilson, T. 2007), and user passwords ([9] Annie. 2022)</w:t>
+      </w:r>
+      <w:r>
+        <w:t>,</w:t>
+      </w:r>
+      <w:r>
+        <w:t xml:space="preserve"> </w:t>
+      </w:r>
+      <w:r>
         <w:t>we</w:t>
       </w:r>
       <w:r>
-        <w:t xml:space="preserve">t is a major vulnerability class which could compromise the account security and confidentiality of clients and admins alike. </w:t>
-      </w:r>
-      <w:r>
-        <w:t xml:space="preserve">We will be focusing mainly on </w:t>
-      </w:r>
-      <w:proofErr w:type="spellStart"/>
-      <w:proofErr w:type="gramStart"/>
-      <w:r>
-        <w:t>it’s</w:t>
-      </w:r>
-      <w:proofErr w:type="spellEnd"/>
-      <w:proofErr w:type="gramEnd"/>
-      <w:r>
-        <w:t xml:space="preserve"> current weakness to brute force attacks. Being a surprisingly common vulnerability, finding a fix for this issue will mean similar cases and issues can also be resolved.</w:t>
-      </w:r>
-    </w:p>
-    <w:p>
-      <w:r>
-        <w:t>To exploit this vulnerability, we’ll be using a brute force payload sniping attack, this will require a payload of common user and administrator passwords. By combing a list of common admin passwords found online ([8] Wilson, T. 2007), and user passwords ([9] Annie. 2022). This made a small trial password payload of 60 items. Quick enough to run and with some variations easily expandable to 72 items.</w:t>
+        <w:t xml:space="preserve"> made a small trial password payload of 60 items. </w:t>
       </w:r>
       <w:r>
         <w:br/>
-        <w:t xml:space="preserve">During this time we also found a patch for the password strength vulnerability which was efficient only requiring the </w:t>
-      </w:r>
-      <w:proofErr w:type="spellStart"/>
-      <w:r>
-        <w:t>RegularExpressions</w:t>
-      </w:r>
-      <w:proofErr w:type="spellEnd"/>
-      <w:r>
-        <w:t xml:space="preserve"> (</w:t>
-      </w:r>
-      <w:r>
-        <w:t xml:space="preserve">[10] </w:t>
-      </w:r>
-      <w:proofErr w:type="spellStart"/>
-      <w:r>
-        <w:t>RegExp</w:t>
-      </w:r>
-      <w:proofErr w:type="spellEnd"/>
-      <w:r>
-        <w:t>. 2023</w:t>
+      </w:r>
+      <w:r>
+        <w:t>Quick enough to run and with some variations easily expandable to 72 items.</w:t>
+      </w:r>
+      <w:r>
+        <w:br/>
+        <w:t xml:space="preserve">During this time we also found a patch for the password strength </w:t>
+      </w:r>
+      <w:r>
+        <w:t>vulnerability,</w:t>
+      </w:r>
+      <w:r>
+        <w:t xml:space="preserve"> which was efficient</w:t>
+      </w:r>
+      <w:r>
+        <w:t>.</w:t>
+      </w:r>
+      <w:r>
+        <w:t xml:space="preserve"> only requiring the RegularExpressions (</w:t>
+      </w:r>
+      <w:r>
+        <w:t>[10] RegExp. 2023</w:t>
       </w:r>
       <w:r>
         <w:t>) module</w:t>
@@ -1913,27 +2106,7 @@
     </w:p>
     <w:p>
       <w:r>
-        <w:t xml:space="preserve">To test this fix and better exploit the vulnerability we first performed </w:t>
-      </w:r>
-      <w:proofErr w:type="spellStart"/>
-      <w:r>
-        <w:t>reconnisence</w:t>
-      </w:r>
-      <w:proofErr w:type="spellEnd"/>
-      <w:r>
-        <w:t xml:space="preserve">, by using the Confidential </w:t>
-      </w:r>
-      <w:r>
-        <w:t>I</w:t>
-      </w:r>
-      <w:r>
-        <w:t xml:space="preserve">nformation Leak vulnerability found in the reviews of products, we found many accounts. </w:t>
-      </w:r>
-      <w:r>
-        <w:t>I</w:t>
-      </w:r>
-      <w:r>
-        <w:t xml:space="preserve">ncluding but not limited to: </w:t>
+        <w:t xml:space="preserve">To test this fix and exploit the vulnerability we first performed reconnaissance, by using the Confidential Information Leak vulnerability, found in the reviews of products, we found many accounts. Including but not limited to: </w:t>
       </w:r>
       <w:hyperlink r:id="rId8" w:history="1">
         <w:r>
@@ -2036,13 +2209,7 @@
         </w:r>
       </w:hyperlink>
       <w:r>
-        <w:t xml:space="preserve">. </w:t>
-      </w:r>
-      <w:r>
-        <w:t>As well as</w:t>
-      </w:r>
-      <w:r>
-        <w:t xml:space="preserve"> the admin account </w:t>
+        <w:t xml:space="preserve">. As well as the admin account </w:t>
       </w:r>
       <w:hyperlink r:id="rId16" w:history="1">
         <w:r>
@@ -2053,176 +2220,255 @@
         </w:r>
       </w:hyperlink>
       <w:r>
-        <w:t>, which would be key</w:t>
-      </w:r>
-      <w:r>
-        <w:t xml:space="preserve"> target,</w:t>
-      </w:r>
-      <w:r>
+        <w:t>, which would be key target, and highlight the potential damages of a Password Strength Vulnerability Exploitation. During this process we also found out that Jim’s account belonged to the fictional character Captain Kirk who’s answer to his security question was ‘Samuel’ the middle name of his brother. This would be used to test the reset patch.</w:t>
+      </w:r>
+    </w:p>
+    <w:p>
+      <w:pPr>
+        <w:rPr>
+          <w:rFonts w:cs="Arial"/>
+        </w:rPr>
+      </w:pPr>
+      <w:r>
+        <w:rPr>
+          <w:rFonts w:cs="Arial"/>
+        </w:rPr>
+        <w:t>Using the password payload designed earlier</w:t>
+      </w:r>
+      <w:r>
+        <w:rPr>
+          <w:rFonts w:cs="Arial"/>
+        </w:rPr>
+        <w:t>,</w:t>
+      </w:r>
+      <w:r>
+        <w:rPr>
+          <w:rFonts w:cs="Arial"/>
+        </w:rPr>
+        <w:t xml:space="preserve"> and a brute force payload sniping attack on the admin accounts password, we found that the password </w:t>
+      </w:r>
+      <w:r>
+        <w:rPr>
+          <w:rFonts w:cs="Arial"/>
+        </w:rPr>
+        <w:t>‘a</w:t>
+      </w:r>
+      <w:r>
+        <w:rPr>
+          <w:rFonts w:cs="Arial"/>
+        </w:rPr>
+        <w:t>dmin123</w:t>
+      </w:r>
+      <w:r>
+        <w:rPr>
+          <w:rFonts w:cs="Arial"/>
+        </w:rPr>
+        <w:t>’</w:t>
+      </w:r>
+      <w:r>
+        <w:rPr>
+          <w:rFonts w:cs="Arial"/>
+        </w:rPr>
+        <w:t xml:space="preserve"> was correct. This highlights the current insecurity and need for a patch, as within a few hours a third-party could access the admins account. Allowing them to locking us out of the account, as well as create false products, reviews, and otherwise compromise the security, confidentiality, integrity, and availability, of the Guardian Store System.</w:t>
+      </w:r>
+    </w:p>
+    <w:p>
+      <w:pPr>
+        <w:rPr>
+          <w:rFonts w:cs="Arial"/>
+        </w:rPr>
+      </w:pPr>
+      <w:r>
+        <w:rPr>
+          <w:rFonts w:cs="Arial"/>
+        </w:rPr>
+        <w:t xml:space="preserve">To fix this exploit we found the createPassword and resetPassword function and added </w:t>
+      </w:r>
+      <w:r>
+        <w:rPr>
+          <w:rFonts w:cs="Arial"/>
+        </w:rPr>
+        <w:t>a function and</w:t>
+      </w:r>
+      <w:r>
+        <w:rPr>
+          <w:rFonts w:cs="Arial"/>
+        </w:rPr>
+        <w:t xml:space="preserve"> if conditions which would fail the password</w:t>
+      </w:r>
+      <w:r>
+        <w:rPr>
+          <w:rFonts w:cs="Arial"/>
+        </w:rPr>
+        <w:t xml:space="preserve"> if it wasn’t strong wnough</w:t>
+      </w:r>
+      <w:r>
+        <w:rPr>
+          <w:rFonts w:cs="Arial"/>
+        </w:rPr>
+        <w:t>,</w:t>
+      </w:r>
+      <w:r>
+        <w:rPr>
+          <w:rFonts w:cs="Arial"/>
+        </w:rPr>
+        <w:t xml:space="preserve"> using the</w:t>
+      </w:r>
+      <w:r>
+        <w:rPr>
+          <w:rFonts w:cs="Arial"/>
+        </w:rPr>
+        <w:t xml:space="preserve"> RegEx string test</w:t>
+      </w:r>
+      <w:r>
+        <w:rPr>
+          <w:rFonts w:cs="Arial"/>
+        </w:rPr>
+        <w:t xml:space="preserve"> designed earlier</w:t>
+      </w:r>
+      <w:r>
+        <w:rPr>
+          <w:rFonts w:cs="Arial"/>
+        </w:rPr>
+        <w:t xml:space="preserve">. This ensured that the only passwords to make it though would have at least; 1 upper and 1 lower case letter, 1 number, 1 symbol and be a minimum of 5 characters long. After some testing the fix was complete and a weak admin password like </w:t>
+      </w:r>
+      <w:r>
+        <w:rPr>
+          <w:rFonts w:cs="Arial"/>
+        </w:rPr>
+        <w:t>‘a</w:t>
+      </w:r>
+      <w:r>
+        <w:rPr>
+          <w:rFonts w:cs="Arial"/>
+        </w:rPr>
+        <w:t>dmin123</w:t>
+      </w:r>
+      <w:r>
+        <w:rPr>
+          <w:rFonts w:cs="Arial"/>
+        </w:rPr>
+        <w:t>’</w:t>
+      </w:r>
+      <w:r>
+        <w:rPr>
+          <w:rFonts w:cs="Arial"/>
+        </w:rPr>
+        <w:t xml:space="preserve"> would never exist again. We chose not to force a site wide password reset, as being forced to change their password can cause users to use less secure passwords like Ca$h1. </w:t>
+      </w:r>
+      <w:r>
+        <w:rPr>
+          <w:rFonts w:cs="Arial"/>
+        </w:rPr>
+        <w:t>To automatically check for this vulnerability we implemented a login strengthFailedLog to log all the emails with weak passwords, so they could be notified and recommend to change their passwords in the future. We would manually change administrative passwords to adhere to this new strength test.</w:t>
+      </w:r>
+      <w:r>
+        <w:rPr>
+          <w:rFonts w:cs="Arial"/>
+        </w:rPr>
+        <w:t xml:space="preserve"> Using this method, we can </w:t>
+      </w:r>
+      <w:r>
+        <w:rPr>
+          <w:rFonts w:cs="Arial"/>
+        </w:rPr>
+        <w:lastRenderedPageBreak/>
+        <w:t>slowly phase out the weak password</w:t>
+      </w:r>
+      <w:r>
+        <w:rPr>
+          <w:rFonts w:cs="Arial"/>
+        </w:rPr>
+        <w:t>, and</w:t>
+      </w:r>
+      <w:r>
+        <w:rPr>
+          <w:rFonts w:cs="Arial"/>
+        </w:rPr>
+        <w:t xml:space="preserve"> make them stronger</w:t>
+      </w:r>
+      <w:r>
+        <w:rPr>
+          <w:rFonts w:cs="Arial"/>
+        </w:rPr>
+        <w:t>.</w:t>
+      </w:r>
+      <w:r>
+        <w:rPr>
+          <w:rFonts w:cs="Arial"/>
+        </w:rPr>
         <w:t xml:space="preserve"> </w:t>
       </w:r>
       <w:r>
-        <w:t>and</w:t>
-      </w:r>
-      <w:r>
-        <w:t xml:space="preserve"> highlight </w:t>
-      </w:r>
-      <w:r>
-        <w:t xml:space="preserve">the </w:t>
-      </w:r>
-      <w:r>
-        <w:t>potential damages of a Password Strength Vulnerability Exploitation. During this process we also found out that Jim’s account belonged to the fictional character Captain Kirk who’s answer to his security question was ‘Samuel’ the middle name of his brother. This would be used to test the patch.</w:t>
-      </w:r>
-    </w:p>
-    <w:p>
-      <w:pPr>
         <w:rPr>
           <w:rFonts w:cs="Arial"/>
         </w:rPr>
-      </w:pPr>
+        <w:t>A</w:t>
+      </w:r>
       <w:r>
         <w:rPr>
           <w:rFonts w:cs="Arial"/>
         </w:rPr>
-        <w:t xml:space="preserve">Using the password payload designed earlier and a brute force payload sniping attack on the admin accounts password, we found that the password </w:t>
+        <w:t>ttacks</w:t>
       </w:r>
       <w:r>
         <w:rPr>
           <w:rFonts w:cs="Arial"/>
         </w:rPr>
-        <w:t>‘a</w:t>
+        <w:t xml:space="preserve"> in the future</w:t>
       </w:r>
       <w:r>
         <w:rPr>
           <w:rFonts w:cs="Arial"/>
         </w:rPr>
-        <w:t>dmin123</w:t>
+        <w:t xml:space="preserve"> would use a payload consisting of upper, lower, number and symbol passwords.</w:t>
       </w:r>
       <w:r>
         <w:rPr>
           <w:rFonts w:cs="Arial"/>
         </w:rPr>
-        <w:t>’</w:t>
+        <w:t xml:space="preserve"> </w:t>
       </w:r>
       <w:r>
         <w:rPr>
           <w:rFonts w:cs="Arial"/>
         </w:rPr>
-        <w:t xml:space="preserve"> was correct. This highlights the current insecurity and need for a patch, as within a few hours a third-party could access the admins account. Allowing them to </w:t>
-      </w:r>
-      <w:proofErr w:type="gramStart"/>
+        <w:t>I</w:t>
+      </w:r>
       <w:r>
         <w:rPr>
           <w:rFonts w:cs="Arial"/>
         </w:rPr>
-        <w:t>locking</w:t>
-      </w:r>
-      <w:proofErr w:type="gramEnd"/>
+        <w:t>n the future multi-factor authentication should be added to the reset password and change password sections and potentially the login page as well</w:t>
+      </w:r>
       <w:r>
         <w:rPr>
           <w:rFonts w:cs="Arial"/>
         </w:rPr>
-        <w:t xml:space="preserve"> us out of the account, as well as create false products, reviews, and otherwise compromise the security, confidentiality, integrity, and availability, of the Guardian Store System.</w:t>
-      </w:r>
-    </w:p>
-    <w:p>
+        <w:t xml:space="preserve"> to provide defence in depth and protect our system</w:t>
+      </w:r>
       <w:r>
         <w:rPr>
           <w:rFonts w:cs="Arial"/>
         </w:rPr>
-        <w:t xml:space="preserve">To fix this exploit we found the </w:t>
-      </w:r>
-      <w:proofErr w:type="spellStart"/>
-      <w:r>
+        <w:t>.</w:t>
+      </w:r>
+    </w:p>
+    <w:p>
+      <w:r>
+        <w:t xml:space="preserve">By implementing the Password Strength Patch and Automated Password Strength Testing, we can start to fix the broken authentication issues present on Guardian Store and patch out the Password Strength Vulnerability. </w:t>
+      </w:r>
+      <w:r>
+        <w:br/>
+        <w:t>Through making use of opportunities presented to us by Defence-In-Depth methods; Implementing Multi-factor Authentication, Backend Encryption,  Internet Security Awareness and Physical Defences. As well as Secure Software Development Mitigation Techniques; Least Privileges privilege decompression, Least Common Mechanism reducing commonalities, Common Mediation again with Multi-Factor Authentication, Separation of Privilege with decompression and a task system, and finally Physiological Acceptability, making out system usable and preventing admins creating or using backdoors. We can further defend our system from future attacks and make guardian store the safest shop on the web.</w:t>
+      </w:r>
+    </w:p>
+    <w:p>
+      <w:pPr>
         <w:rPr>
           <w:rFonts w:cs="Arial"/>
         </w:rPr>
-        <w:t>createPassword</w:t>
-      </w:r>
-      <w:proofErr w:type="spellEnd"/>
-      <w:r>
-        <w:rPr>
-          <w:rFonts w:cs="Arial"/>
-        </w:rPr>
-        <w:t xml:space="preserve"> and </w:t>
-      </w:r>
-      <w:proofErr w:type="spellStart"/>
-      <w:r>
-        <w:rPr>
-          <w:rFonts w:cs="Arial"/>
-        </w:rPr>
-        <w:t>resetPassword</w:t>
-      </w:r>
-      <w:proofErr w:type="spellEnd"/>
-      <w:r>
-        <w:rPr>
-          <w:rFonts w:cs="Arial"/>
-        </w:rPr>
-        <w:t xml:space="preserve"> function and added to the else if conditions which would fail the password, a </w:t>
-      </w:r>
-      <w:proofErr w:type="spellStart"/>
-      <w:r>
-        <w:rPr>
-          <w:rFonts w:cs="Arial"/>
-        </w:rPr>
-        <w:t>RegEx</w:t>
-      </w:r>
-      <w:proofErr w:type="spellEnd"/>
-      <w:r>
-        <w:rPr>
-          <w:rFonts w:cs="Arial"/>
-        </w:rPr>
-        <w:t xml:space="preserve"> string test. This ensured that the only passwords to make it though would have at least; 1 upper and 1 lower case letter, 1 number, 1 symbol and be a minimum of 5 characters long. After some testing the fix was complete and a weak admin password like </w:t>
-      </w:r>
-      <w:r>
-        <w:rPr>
-          <w:rFonts w:cs="Arial"/>
-        </w:rPr>
-        <w:t>‘a</w:t>
-      </w:r>
-      <w:r>
-        <w:rPr>
-          <w:rFonts w:cs="Arial"/>
-        </w:rPr>
-        <w:t>dmin123</w:t>
-      </w:r>
-      <w:r>
-        <w:rPr>
-          <w:rFonts w:cs="Arial"/>
-        </w:rPr>
-        <w:t>’</w:t>
-      </w:r>
-      <w:r>
-        <w:rPr>
-          <w:rFonts w:cs="Arial"/>
-        </w:rPr>
-        <w:t xml:space="preserve"> would never exist again. We chose not to force a site wide password reset, as being forced to change their password can cause users to use less secure passwords like Ca$h1. We could manually change the administer passwords to more secure variants and in the future put a notification advising users to update their passwords. Using this method, we can slowly phase out the weak passwords and make them stronger as attacks would use a payload consisting of upper, lower, number </w:t>
-      </w:r>
-      <w:r>
-        <w:rPr>
-          <w:rFonts w:cs="Arial"/>
-        </w:rPr>
-        <w:lastRenderedPageBreak/>
-        <w:t>and symbol passwords.</w:t>
-      </w:r>
-      <w:r>
-        <w:rPr>
-          <w:rFonts w:cs="Arial"/>
-        </w:rPr>
-        <w:t xml:space="preserve"> </w:t>
-      </w:r>
-      <w:r>
-        <w:rPr>
-          <w:rFonts w:cs="Arial"/>
-        </w:rPr>
-        <w:t>I</w:t>
-      </w:r>
-      <w:r>
-        <w:rPr>
-          <w:rFonts w:cs="Arial"/>
-        </w:rPr>
-        <w:t>n the future multi-factor authentication should be added to the reset password and change password sections and potentially the login page as well.</w:t>
-      </w:r>
+      </w:pPr>
       <w:r>
         <w:br w:type="page"/>
       </w:r>
@@ -2235,7 +2481,7 @@
           <w:bCs/>
         </w:rPr>
       </w:pPr>
-      <w:bookmarkStart w:id="2" w:name="_Toc148883349"/>
+      <w:bookmarkStart w:id="2" w:name="_Toc149563491"/>
       <w:r>
         <w:rPr>
           <w:b/>
@@ -2256,7 +2502,7 @@
           <w:szCs w:val="28"/>
         </w:rPr>
       </w:pPr>
-      <w:bookmarkStart w:id="3" w:name="_Toc148883350"/>
+      <w:bookmarkStart w:id="3" w:name="_Toc149563492"/>
       <w:r>
         <w:rPr>
           <w:b/>
@@ -2302,7 +2548,7 @@
           <w:bCs/>
         </w:rPr>
       </w:pPr>
-      <w:bookmarkStart w:id="5" w:name="_Toc148883351"/>
+      <w:bookmarkStart w:id="5" w:name="_Toc149563493"/>
       <w:r>
         <w:rPr>
           <w:b/>
@@ -2310,7 +2556,7 @@
           <w:sz w:val="28"/>
           <w:szCs w:val="28"/>
         </w:rPr>
-        <w:t xml:space="preserve">Vulnerabilities </w:t>
+        <w:t>Vulnerabilit</w:t>
       </w:r>
       <w:r>
         <w:rPr>
@@ -2319,7 +2565,7 @@
           <w:sz w:val="28"/>
           <w:szCs w:val="28"/>
         </w:rPr>
-        <w:t>I</w:t>
+        <w:t>y Classes</w:t>
       </w:r>
       <w:r>
         <w:rPr>
@@ -2328,13 +2574,37 @@
           <w:sz w:val="28"/>
           <w:szCs w:val="28"/>
         </w:rPr>
+        <w:t xml:space="preserve"> </w:t>
+      </w:r>
+      <w:r>
+        <w:rPr>
+          <w:b/>
+          <w:bCs/>
+          <w:sz w:val="28"/>
+          <w:szCs w:val="28"/>
+        </w:rPr>
+        <w:t>I</w:t>
+      </w:r>
+      <w:r>
+        <w:rPr>
+          <w:b/>
+          <w:bCs/>
+          <w:sz w:val="28"/>
+          <w:szCs w:val="28"/>
+        </w:rPr>
         <w:t>dentified</w:t>
       </w:r>
       <w:bookmarkEnd w:id="5"/>
     </w:p>
     <w:p>
       <w:r>
-        <w:t>The following vulnerabilities have been identified:</w:t>
+        <w:t>The following vulnerabilities</w:t>
+      </w:r>
+      <w:r>
+        <w:t xml:space="preserve"> classes</w:t>
+      </w:r>
+      <w:r>
+        <w:t xml:space="preserve"> have been identified:</w:t>
       </w:r>
     </w:p>
     <w:p>
@@ -2350,8 +2620,12 @@
           <w:szCs w:val="23"/>
         </w:rPr>
         <w:sectPr>
-          <w:headerReference w:type="default" r:id="rId17"/>
-          <w:footerReference w:type="default" r:id="rId18"/>
+          <w:headerReference w:type="even" r:id="rId17"/>
+          <w:headerReference w:type="default" r:id="rId18"/>
+          <w:footerReference w:type="even" r:id="rId19"/>
+          <w:footerReference w:type="default" r:id="rId20"/>
+          <w:headerReference w:type="first" r:id="rId21"/>
+          <w:footerReference w:type="first" r:id="rId22"/>
           <w:pgSz w:w="11906" w:h="16838"/>
           <w:pgMar w:top="1440" w:right="1440" w:bottom="1440" w:left="1440" w:header="708" w:footer="708" w:gutter="0"/>
           <w:cols w:space="708"/>
@@ -2673,7 +2947,7 @@
           <w:bCs/>
         </w:rPr>
       </w:pPr>
-      <w:bookmarkStart w:id="6" w:name="_Toc148883352"/>
+      <w:bookmarkStart w:id="6" w:name="_Toc149563494"/>
       <w:r>
         <w:rPr>
           <w:b/>
@@ -2722,7 +2996,7 @@
           <w:szCs w:val="28"/>
         </w:rPr>
       </w:pPr>
-      <w:bookmarkStart w:id="7" w:name="_Toc148883353"/>
+      <w:bookmarkStart w:id="7" w:name="_Toc149563495"/>
       <w:r>
         <w:rPr>
           <w:b/>
@@ -2732,7 +3006,6 @@
         </w:rPr>
         <w:t>Introduction</w:t>
       </w:r>
-      <w:bookmarkEnd w:id="7"/>
       <w:r>
         <w:rPr>
           <w:b/>
@@ -2742,6 +3015,7 @@
         </w:rPr>
         <w:t xml:space="preserve"> of Vulnerability Class and Chosen Vulnerability</w:t>
       </w:r>
+      <w:bookmarkEnd w:id="7"/>
     </w:p>
     <w:p>
       <w:r>
@@ -2750,21 +3024,11 @@
       <w:r>
         <w:t xml:space="preserve">Potentially leading to a data breach, or a </w:t>
       </w:r>
-      <w:proofErr w:type="spellStart"/>
-      <w:r>
-        <w:t>thirdparty</w:t>
-      </w:r>
-      <w:proofErr w:type="spellEnd"/>
-      <w:r>
-        <w:t xml:space="preserve"> using administrative privileges to compromise the availability, </w:t>
-      </w:r>
-      <w:proofErr w:type="gramStart"/>
-      <w:r>
-        <w:t>integrity</w:t>
-      </w:r>
-      <w:proofErr w:type="gramEnd"/>
-      <w:r>
-        <w:t xml:space="preserve"> or confidentiality of the site. </w:t>
+      <w:r>
+        <w:t>third party</w:t>
+      </w:r>
+      <w:r>
+        <w:t xml:space="preserve"> using administrative privileges to compromise the availability, integrity or confidentiality of the site. </w:t>
       </w:r>
       <w:r>
         <w:br/>
@@ -2784,6 +3048,7 @@
           <w:szCs w:val="24"/>
         </w:rPr>
       </w:pPr>
+      <w:bookmarkStart w:id="8" w:name="_Toc149563496"/>
       <w:r>
         <w:rPr>
           <w:b/>
@@ -2793,77 +3058,23 @@
         </w:rPr>
         <w:t>Vulnerability Instance</w:t>
       </w:r>
-    </w:p>
-    <w:p>
-      <w:r>
-        <w:t>This vulnerability exists because no password strength validation is present, only ensuring that a password is present, and it matches the repeated password.</w:t>
-      </w:r>
+      <w:bookmarkEnd w:id="8"/>
+    </w:p>
+    <w:p>
       <w:r>
         <w:rPr>
           <w:noProof/>
         </w:rPr>
-        <w:t xml:space="preserve"> </w:t>
-      </w:r>
-      <w:r>
-        <w:br/>
-        <w:t xml:space="preserve">The severs main method, </w:t>
-      </w:r>
-      <w:proofErr w:type="spellStart"/>
-      <w:proofErr w:type="gramStart"/>
-      <w:r>
-        <w:t>Sever</w:t>
-      </w:r>
-      <w:proofErr w:type="gramEnd"/>
-      <w:r>
-        <w:t>.ts</w:t>
-      </w:r>
-      <w:proofErr w:type="spellEnd"/>
-      <w:r>
-        <w:t xml:space="preserve"> handles account creation and directly pushes the users new account information to the database, leaving no room for validation. This framework is problematic as, not only does it leave the database vulnerable to exploitation though unvalidated information, but it also prevents validation. </w:t>
-      </w:r>
-      <w:r>
-        <w:t>Decompressing this into a</w:t>
-      </w:r>
-      <w:r>
-        <w:t xml:space="preserve"> validated </w:t>
-      </w:r>
-      <w:proofErr w:type="spellStart"/>
-      <w:r>
-        <w:t>createAccount</w:t>
-      </w:r>
-      <w:proofErr w:type="spellEnd"/>
-      <w:r>
-        <w:t xml:space="preserve"> method, would fix this, but is out of scope for this </w:t>
-      </w:r>
-      <w:r>
-        <w:t>penetration test and report.</w:t>
-      </w:r>
-    </w:p>
-    <w:p>
-      <w:pPr>
-        <w:rPr>
-          <w:rFonts w:ascii="Agency FB" w:eastAsiaTheme="majorEastAsia" w:hAnsi="Agency FB" w:cstheme="majorBidi"/>
-          <w:b/>
-          <w:bCs/>
-          <w:color w:val="2F5496" w:themeColor="accent1" w:themeShade="BF"/>
-          <w:sz w:val="28"/>
-          <w:szCs w:val="28"/>
-        </w:rPr>
-      </w:pPr>
-      <w:r>
-        <w:rPr>
-          <w:noProof/>
-        </w:rPr>
         <w:drawing>
-          <wp:anchor distT="0" distB="0" distL="114300" distR="114300" simplePos="0" relativeHeight="251769344" behindDoc="0" locked="0" layoutInCell="1" allowOverlap="1" wp14:anchorId="748E2341" wp14:editId="7ADD1508">
+          <wp:anchor distT="0" distB="0" distL="114300" distR="114300" simplePos="0" relativeHeight="251654656" behindDoc="0" locked="0" layoutInCell="1" allowOverlap="1" wp14:anchorId="748E2341" wp14:editId="43D52A18">
             <wp:simplePos x="0" y="0"/>
             <wp:positionH relativeFrom="column">
-              <wp:posOffset>-45720</wp:posOffset>
+              <wp:posOffset>-42545</wp:posOffset>
             </wp:positionH>
             <wp:positionV relativeFrom="page">
-              <wp:posOffset>8542020</wp:posOffset>
+              <wp:posOffset>8525299</wp:posOffset>
             </wp:positionV>
-            <wp:extent cx="4998720" cy="1570990"/>
+            <wp:extent cx="4241800" cy="1332865"/>
             <wp:effectExtent l="0" t="0" r="0" b="0"/>
             <wp:wrapSquare wrapText="bothSides"/>
             <wp:docPr id="1929415083" name="Picture 4" descr="A screen shot of a computer program&#10;&#10;Description automatically generated"/>
@@ -2880,7 +3091,7 @@
                     </pic:cNvPicPr>
                   </pic:nvPicPr>
                   <pic:blipFill>
-                    <a:blip r:embed="rId19">
+                    <a:blip r:embed="rId23">
                       <a:extLst>
                         <a:ext uri="{28A0092B-C50C-407E-A947-70E740481C1C}">
                           <a14:useLocalDpi xmlns:a14="http://schemas.microsoft.com/office/drawing/2010/main" val="0"/>
@@ -2895,7 +3106,7 @@
                   <pic:spPr bwMode="auto">
                     <a:xfrm>
                       <a:off x="0" y="0"/>
-                      <a:ext cx="4998720" cy="1570990"/>
+                      <a:ext cx="4241800" cy="1332865"/>
                     </a:xfrm>
                     <a:prstGeom prst="rect">
                       <a:avLst/>
@@ -2918,6 +3129,40 @@
         </w:drawing>
       </w:r>
       <w:r>
+        <w:t>This vulnerability exists because no password strength validation is present, only ensuring that a password is present, and it matches the repeated password.</w:t>
+      </w:r>
+      <w:r>
+        <w:rPr>
+          <w:noProof/>
+        </w:rPr>
+        <w:t xml:space="preserve"> </w:t>
+      </w:r>
+      <w:r>
+        <w:br/>
+        <w:t xml:space="preserve">The severs main method, Sever.ts handles account creation and directly pushes the users new account information to the database, leaving no room for validation. This framework is problematic as, not only does it leave the database vulnerable to exploitation though unvalidated information, but it also prevents validation. </w:t>
+      </w:r>
+      <w:r>
+        <w:t>Decompressing this into a</w:t>
+      </w:r>
+      <w:r>
+        <w:t xml:space="preserve"> validated createAccount method, would fix this, but is out of scope for this </w:t>
+      </w:r>
+      <w:r>
+        <w:t>penetration test and report.</w:t>
+      </w:r>
+    </w:p>
+    <w:p>
+      <w:pPr>
+        <w:rPr>
+          <w:rFonts w:ascii="Agency FB" w:eastAsiaTheme="majorEastAsia" w:hAnsi="Agency FB" w:cstheme="majorBidi"/>
+          <w:b/>
+          <w:bCs/>
+          <w:color w:val="2F5496" w:themeColor="accent1" w:themeShade="BF"/>
+          <w:sz w:val="28"/>
+          <w:szCs w:val="28"/>
+        </w:rPr>
+      </w:pPr>
+      <w:r>
         <w:rPr>
           <w:b/>
           <w:bCs/>
@@ -2937,7 +3182,7 @@
           <w:szCs w:val="28"/>
         </w:rPr>
       </w:pPr>
-      <w:bookmarkStart w:id="8" w:name="_Toc148883354"/>
+      <w:bookmarkStart w:id="9" w:name="_Toc149563497"/>
       <w:r>
         <w:rPr>
           <w:b/>
@@ -2948,12 +3193,12 @@
         <w:lastRenderedPageBreak/>
         <w:t>Research</w:t>
       </w:r>
-      <w:bookmarkEnd w:id="8"/>
+      <w:bookmarkEnd w:id="9"/>
     </w:p>
     <w:tbl>
       <w:tblPr>
         <w:tblStyle w:val="TableGrid"/>
-        <w:tblpPr w:leftFromText="180" w:rightFromText="180" w:vertAnchor="text" w:horzAnchor="margin" w:tblpXSpec="right" w:tblpY="35"/>
+        <w:tblpPr w:leftFromText="180" w:rightFromText="180" w:vertAnchor="text" w:horzAnchor="margin" w:tblpXSpec="right" w:tblpY="826"/>
         <w:tblW w:w="0" w:type="auto"/>
         <w:tblLook w:val="04A0" w:firstRow="1" w:lastRow="0" w:firstColumn="1" w:lastColumn="0" w:noHBand="0" w:noVBand="1"/>
       </w:tblPr>
@@ -3042,7 +3287,6 @@
                 <w:szCs w:val="20"/>
               </w:rPr>
             </w:pPr>
-            <w:proofErr w:type="spellStart"/>
             <w:r>
               <w:rPr>
                 <w:rFonts w:cs="Arial"/>
@@ -3051,7 +3295,6 @@
               </w:rPr>
               <w:t>iloveyou</w:t>
             </w:r>
-            <w:proofErr w:type="spellEnd"/>
           </w:p>
         </w:tc>
       </w:tr>
@@ -3942,7 +4185,6 @@
                 <w14:ligatures w14:val="none"/>
               </w:rPr>
             </w:pPr>
-            <w:proofErr w:type="spellStart"/>
             <w:r>
               <w:rPr>
                 <w:rFonts w:cs="Arial"/>
@@ -3951,7 +4193,6 @@
               </w:rPr>
               <w:t>passwrd</w:t>
             </w:r>
-            <w:proofErr w:type="spellEnd"/>
           </w:p>
         </w:tc>
         <w:tc>
@@ -3995,7 +4236,6 @@
                 <w14:ligatures w14:val="none"/>
               </w:rPr>
             </w:pPr>
-            <w:proofErr w:type="spellStart"/>
             <w:r>
               <w:rPr>
                 <w:rFonts w:eastAsia="Times New Roman" w:cs="Arial"/>
@@ -4009,7 +4249,6 @@
               </w:rPr>
               <w:t>PassWrd</w:t>
             </w:r>
-            <w:proofErr w:type="spellEnd"/>
           </w:p>
         </w:tc>
         <w:tc>
@@ -4080,7 +4319,6 @@
                 <w:szCs w:val="20"/>
               </w:rPr>
             </w:pPr>
-            <w:proofErr w:type="spellStart"/>
             <w:r>
               <w:rPr>
                 <w:rFonts w:cs="Arial"/>
@@ -4089,7 +4327,6 @@
               </w:rPr>
               <w:t>zxcvbnm</w:t>
             </w:r>
-            <w:proofErr w:type="spellEnd"/>
           </w:p>
         </w:tc>
       </w:tr>
@@ -4111,7 +4348,6 @@
                 <w14:ligatures w14:val="none"/>
               </w:rPr>
             </w:pPr>
-            <w:proofErr w:type="spellStart"/>
             <w:r>
               <w:rPr>
                 <w:rFonts w:eastAsia="Times New Roman" w:cs="Arial"/>
@@ -4125,7 +4361,6 @@
               </w:rPr>
               <w:t>qwertyuiop</w:t>
             </w:r>
-            <w:proofErr w:type="spellEnd"/>
           </w:p>
         </w:tc>
         <w:tc>
@@ -4169,7 +4404,6 @@
                 <w14:ligatures w14:val="none"/>
               </w:rPr>
             </w:pPr>
-            <w:proofErr w:type="spellStart"/>
             <w:r>
               <w:rPr>
                 <w:rFonts w:eastAsia="Times New Roman" w:cs="Arial"/>
@@ -4183,7 +4417,6 @@
               </w:rPr>
               <w:t>Asdfghjkl</w:t>
             </w:r>
-            <w:proofErr w:type="spellEnd"/>
           </w:p>
         </w:tc>
         <w:tc>
@@ -4227,7 +4460,6 @@
                 <w14:ligatures w14:val="none"/>
               </w:rPr>
             </w:pPr>
-            <w:proofErr w:type="spellStart"/>
             <w:r>
               <w:rPr>
                 <w:rFonts w:eastAsia="Times New Roman" w:cs="Arial"/>
@@ -4241,7 +4473,6 @@
               </w:rPr>
               <w:t>asdfghjkl</w:t>
             </w:r>
-            <w:proofErr w:type="spellEnd"/>
           </w:p>
         </w:tc>
         <w:tc>
@@ -4592,7 +4823,6 @@
                 <w:szCs w:val="20"/>
               </w:rPr>
             </w:pPr>
-            <w:proofErr w:type="spellStart"/>
             <w:r>
               <w:rPr>
                 <w:rFonts w:cs="Arial"/>
@@ -4601,7 +4831,6 @@
               </w:rPr>
               <w:t>qazwsx</w:t>
             </w:r>
-            <w:proofErr w:type="spellEnd"/>
           </w:p>
         </w:tc>
       </w:tr>
@@ -4623,7 +4852,6 @@
                 <w14:ligatures w14:val="none"/>
               </w:rPr>
             </w:pPr>
-            <w:proofErr w:type="spellStart"/>
             <w:r>
               <w:rPr>
                 <w:rFonts w:eastAsia="Times New Roman" w:cs="Arial"/>
@@ -4637,7 +4865,6 @@
               </w:rPr>
               <w:t>Zxcvbnm</w:t>
             </w:r>
-            <w:proofErr w:type="spellEnd"/>
           </w:p>
         </w:tc>
         <w:tc>
@@ -4681,7 +4908,6 @@
                 <w14:ligatures w14:val="none"/>
               </w:rPr>
             </w:pPr>
-            <w:proofErr w:type="spellStart"/>
             <w:r>
               <w:rPr>
                 <w:rFonts w:eastAsia="Times New Roman" w:cs="Arial"/>
@@ -4695,7 +4921,6 @@
               </w:rPr>
               <w:t>asdasd</w:t>
             </w:r>
-            <w:proofErr w:type="spellEnd"/>
           </w:p>
         </w:tc>
         <w:tc>
@@ -4739,7 +4964,6 @@
                 <w14:ligatures w14:val="none"/>
               </w:rPr>
             </w:pPr>
-            <w:proofErr w:type="spellStart"/>
             <w:r>
               <w:rPr>
                 <w:rFonts w:eastAsia="Times New Roman" w:cs="Arial"/>
@@ -4753,7 +4977,6 @@
               </w:rPr>
               <w:t>Asdasd</w:t>
             </w:r>
-            <w:proofErr w:type="spellEnd"/>
           </w:p>
         </w:tc>
         <w:tc>
@@ -4768,7 +4991,6 @@
                 <w:szCs w:val="20"/>
               </w:rPr>
             </w:pPr>
-            <w:proofErr w:type="spellStart"/>
             <w:r>
               <w:rPr>
                 <w:rFonts w:cs="Arial"/>
@@ -4777,7 +4999,6 @@
               </w:rPr>
               <w:t>QazWsx</w:t>
             </w:r>
-            <w:proofErr w:type="spellEnd"/>
           </w:p>
         </w:tc>
       </w:tr>
@@ -4826,7 +5047,6 @@
                 <w:szCs w:val="20"/>
               </w:rPr>
             </w:pPr>
-            <w:proofErr w:type="spellStart"/>
             <w:r>
               <w:rPr>
                 <w:rFonts w:cs="Arial"/>
@@ -4835,7 +5055,6 @@
               </w:rPr>
               <w:t>Qazwsx</w:t>
             </w:r>
-            <w:proofErr w:type="spellEnd"/>
           </w:p>
         </w:tc>
       </w:tr>
@@ -4988,6 +5207,87 @@
     </w:p>
     <w:p>
       <w:r>
+        <w:t>To patch this,</w:t>
+      </w:r>
+      <w:r>
+        <w:t xml:space="preserve"> </w:t>
+      </w:r>
+      <w:r>
+        <w:t>we</w:t>
+      </w:r>
+      <w:r>
+        <w:t xml:space="preserve"> contemplated using a for loop and string enumeration to pull apart the string </w:t>
+      </w:r>
+      <w:r>
+        <w:t>and check the password strength</w:t>
+      </w:r>
+      <w:r>
+        <w:t xml:space="preserve">, however, </w:t>
+      </w:r>
+      <w:r>
+        <w:t>we</w:t>
+      </w:r>
+      <w:r>
+        <w:t xml:space="preserve"> decided</w:t>
+      </w:r>
+      <w:r>
+        <w:t xml:space="preserve"> it</w:t>
+      </w:r>
+      <w:r>
+        <w:t xml:space="preserve"> would cause too much bloat and may slow execution. After some research</w:t>
+      </w:r>
+      <w:r>
+        <w:t>,</w:t>
+      </w:r>
+      <w:r>
+        <w:t xml:space="preserve"> </w:t>
+      </w:r>
+      <w:r>
+        <w:t>we</w:t>
+      </w:r>
+      <w:r>
+        <w:t xml:space="preserve"> found</w:t>
+      </w:r>
+      <w:r>
+        <w:t xml:space="preserve"> the</w:t>
+      </w:r>
+      <w:r>
+        <w:t xml:space="preserve"> RegularExpressions (</w:t>
+      </w:r>
+      <w:r>
+        <w:t>[10] RegExp. 2023</w:t>
+      </w:r>
+      <w:r>
+        <w:t xml:space="preserve">) </w:t>
+      </w:r>
+      <w:r>
+        <w:t>module</w:t>
+      </w:r>
+      <w:r>
+        <w:t xml:space="preserve"> which allowed you to match any string with a pattern which items could be tested against. This was also a efficient module and wouldn’t cause any slow down in execution. After some testing </w:t>
+      </w:r>
+      <w:r>
+        <w:t>we</w:t>
+      </w:r>
+      <w:r>
+        <w:t xml:space="preserve"> found a built-in RegEx test function after module installation which </w:t>
+      </w:r>
+      <w:r>
+        <w:t>we</w:t>
+      </w:r>
+      <w:r>
+        <w:t xml:space="preserve"> could just feed a pattern string to. Adding this to the else if string throwing errors with password creation and not passing it until </w:t>
+      </w:r>
+      <w:r>
+        <w:t>conditions</w:t>
+      </w:r>
+      <w:r>
+        <w:t xml:space="preserve"> where met, made this the perfect fix.</w:t>
+      </w:r>
+    </w:p>
+    <w:p/>
+    <w:p>
+      <w:r>
         <w:rPr>
           <w:noProof/>
         </w:rPr>
@@ -4996,7 +5296,7 @@
             <v:stroke joinstyle="miter"/>
             <v:path gradientshapeok="t" o:connecttype="rect"/>
           </v:shapetype>
-          <v:shape id="_x0000_s2076" type="#_x0000_t202" style="position:absolute;margin-left:-5.35pt;margin-top:195.9pt;width:315.35pt;height:106.4pt;z-index:251719680" fillcolor="white [3212]" stroked="f">
+          <v:shape id="_x0000_s2076" type="#_x0000_t202" style="position:absolute;margin-left:-14.2pt;margin-top:43.3pt;width:315.35pt;height:106.4pt;z-index:251664896" filled="f" fillcolor="white [3212]" stroked="f">
             <v:textbox>
               <w:txbxContent>
                 <w:p>
@@ -5055,23 +5355,7 @@
                       <w:sz w:val="20"/>
                       <w:szCs w:val="20"/>
                     </w:rPr>
-                    <w:t xml:space="preserve">Regex pattern. Green is pattern formatting, </w:t>
-                  </w:r>
-                  <w:proofErr w:type="gramStart"/>
-                  <w:r>
-                    <w:rPr>
-                      <w:sz w:val="20"/>
-                      <w:szCs w:val="20"/>
-                    </w:rPr>
-                    <w:t>Yellow</w:t>
-                  </w:r>
-                  <w:proofErr w:type="gramEnd"/>
-                  <w:r>
-                    <w:rPr>
-                      <w:sz w:val="20"/>
-                      <w:szCs w:val="20"/>
-                    </w:rPr>
-                    <w:t xml:space="preserve"> sets requirements, first ensures it has a lowercase, second an uppercase</w:t>
+                    <w:t>Regex pattern. Green is pattern formatting, Yellow sets requirements, first ensures it has a lowercase, second an uppercase</w:t>
                   </w:r>
                   <w:r>
                     <w:rPr>
@@ -5120,23 +5404,7 @@
                       <w:sz w:val="20"/>
                       <w:szCs w:val="20"/>
                     </w:rPr>
-                    <w:t xml:space="preserve">through the </w:t>
-                  </w:r>
-                  <w:proofErr w:type="spellStart"/>
-                  <w:r>
-                    <w:rPr>
-                      <w:sz w:val="20"/>
-                      <w:szCs w:val="20"/>
-                    </w:rPr>
-                    <w:t>regex.test</w:t>
-                  </w:r>
-                  <w:proofErr w:type="spellEnd"/>
-                  <w:r>
-                    <w:rPr>
-                      <w:sz w:val="20"/>
-                      <w:szCs w:val="20"/>
-                    </w:rPr>
-                    <w:t xml:space="preserve">() function </w:t>
+                    <w:t xml:space="preserve">through the regex.test() function </w:t>
                   </w:r>
                   <w:r>
                     <w:rPr>
@@ -5172,7 +5440,7 @@
           <w:noProof/>
         </w:rPr>
         <w:pict w14:anchorId="6806DC1A">
-          <v:shape id="_x0000_s2073" type="#_x0000_t202" style="position:absolute;margin-left:296.5pt;margin-top:225.75pt;width:154.5pt;height:85.75pt;z-index:251691520" fillcolor="white [3212]" stroked="f">
+          <v:shape id="_x0000_s2073" type="#_x0000_t202" style="position:absolute;margin-left:301.15pt;margin-top:73.3pt;width:154.5pt;height:85.75pt;z-index:251662848" fillcolor="white [3212]" stroked="f">
             <v:textbox>
               <w:txbxContent>
                 <w:p>
@@ -5198,43 +5466,7 @@
                       <w:szCs w:val="20"/>
                       <w:lang w:val="en-US"/>
                     </w:rPr>
-                    <w:t xml:space="preserve">, </w:t>
-                  </w:r>
-                  <w:proofErr w:type="spellStart"/>
-                  <w:r>
-                    <w:rPr>
-                      <w:sz w:val="20"/>
-                      <w:szCs w:val="20"/>
-                      <w:lang w:val="en-US"/>
-                    </w:rPr>
-                    <w:t>madeup</w:t>
-                  </w:r>
-                  <w:proofErr w:type="spellEnd"/>
-                  <w:r>
-                    <w:rPr>
-                      <w:sz w:val="20"/>
-                      <w:szCs w:val="20"/>
-                      <w:lang w:val="en-US"/>
-                    </w:rPr>
-                    <w:t xml:space="preserve"> from 10 of the most common </w:t>
-                  </w:r>
-                  <w:proofErr w:type="gramStart"/>
-                  <w:r>
-                    <w:rPr>
-                      <w:sz w:val="20"/>
-                      <w:szCs w:val="20"/>
-                      <w:lang w:val="en-US"/>
-                    </w:rPr>
-                    <w:t>admin</w:t>
-                  </w:r>
-                  <w:proofErr w:type="gramEnd"/>
-                  <w:r>
-                    <w:rPr>
-                      <w:sz w:val="20"/>
-                      <w:szCs w:val="20"/>
-                      <w:lang w:val="en-US"/>
-                    </w:rPr>
-                    <w:t xml:space="preserve"> and 50 of the most common user password. Aswell as 22 variations on those passwords.</w:t>
+                    <w:t>, madeup from 10 of the most common admin and 50 of the most common user password. Aswell as 22 variations on those passwords.</w:t>
                   </w:r>
                 </w:p>
               </w:txbxContent>
@@ -5244,119 +5476,9 @@
         </w:pict>
       </w:r>
       <w:r>
-        <w:t>To patch this,</w:t>
-      </w:r>
-      <w:r>
-        <w:t xml:space="preserve"> </w:t>
-      </w:r>
-      <w:r>
-        <w:t>we</w:t>
-      </w:r>
-      <w:r>
-        <w:t xml:space="preserve"> contemplated using a for loop and string enumeration to pull apart the string </w:t>
-      </w:r>
-      <w:r>
-        <w:t>and check the password strength</w:t>
-      </w:r>
-      <w:r>
-        <w:t xml:space="preserve">, however, </w:t>
-      </w:r>
-      <w:r>
-        <w:t>we</w:t>
-      </w:r>
-      <w:r>
-        <w:t xml:space="preserve"> decided</w:t>
-      </w:r>
-      <w:r>
-        <w:t xml:space="preserve"> it</w:t>
-      </w:r>
-      <w:r>
-        <w:t xml:space="preserve"> would cause too much bloat and may slow execution. After some research</w:t>
-      </w:r>
-      <w:r>
-        <w:t>,</w:t>
-      </w:r>
-      <w:r>
-        <w:t xml:space="preserve"> </w:t>
-      </w:r>
-      <w:r>
-        <w:t>we</w:t>
-      </w:r>
-      <w:r>
-        <w:t xml:space="preserve"> found</w:t>
-      </w:r>
-      <w:r>
-        <w:t xml:space="preserve"> the</w:t>
-      </w:r>
-      <w:r>
-        <w:t xml:space="preserve"> </w:t>
-      </w:r>
-      <w:proofErr w:type="spellStart"/>
-      <w:r>
-        <w:t>RegularExpressions</w:t>
-      </w:r>
-      <w:proofErr w:type="spellEnd"/>
-      <w:r>
-        <w:t xml:space="preserve"> (</w:t>
-      </w:r>
-      <w:r>
-        <w:t xml:space="preserve">[10] </w:t>
-      </w:r>
-      <w:proofErr w:type="spellStart"/>
-      <w:r>
-        <w:t>RegExp</w:t>
-      </w:r>
-      <w:proofErr w:type="spellEnd"/>
-      <w:r>
-        <w:t>. 2023</w:t>
-      </w:r>
-      <w:r>
-        <w:t xml:space="preserve">) </w:t>
-      </w:r>
-      <w:r>
-        <w:t>module</w:t>
-      </w:r>
-      <w:r>
-        <w:t xml:space="preserve"> which allowed you to match any string with a pattern which items could be tested against. This was also </w:t>
-      </w:r>
-      <w:proofErr w:type="gramStart"/>
-      <w:r>
-        <w:t>a</w:t>
-      </w:r>
-      <w:proofErr w:type="gramEnd"/>
-      <w:r>
-        <w:t xml:space="preserve"> efficient module and wouldn’t cause any slow down in execution. After some testing </w:t>
-      </w:r>
-      <w:r>
-        <w:t>we</w:t>
-      </w:r>
-      <w:r>
-        <w:t xml:space="preserve"> found a built-in </w:t>
-      </w:r>
-      <w:proofErr w:type="spellStart"/>
-      <w:r>
-        <w:t>RegEx</w:t>
-      </w:r>
-      <w:proofErr w:type="spellEnd"/>
-      <w:r>
-        <w:t xml:space="preserve"> test function after module installation which </w:t>
-      </w:r>
-      <w:r>
-        <w:t>we</w:t>
-      </w:r>
-      <w:r>
-        <w:t xml:space="preserve"> could just feed a pattern string to. Adding this to the else if string throwing errors with password creation and not passing it until </w:t>
-      </w:r>
-      <w:proofErr w:type="spellStart"/>
-      <w:r>
-        <w:t>coniditons</w:t>
-      </w:r>
-      <w:proofErr w:type="spellEnd"/>
-      <w:r>
-        <w:t xml:space="preserve"> where met, made this the perfect fix.</w:t>
-      </w:r>
-    </w:p>
-    <w:p/>
+        <w:br w:type="page"/>
+      </w:r>
+    </w:p>
     <w:p>
       <w:pPr>
         <w:pStyle w:val="Heading2"/>
@@ -5367,7 +5489,7 @@
           <w:szCs w:val="28"/>
         </w:rPr>
       </w:pPr>
-      <w:bookmarkStart w:id="9" w:name="_Toc148883355"/>
+      <w:bookmarkStart w:id="10" w:name="_Toc149563498"/>
       <w:r>
         <w:rPr>
           <w:b/>
@@ -5375,9 +5497,10 @@
           <w:sz w:val="28"/>
           <w:szCs w:val="28"/>
         </w:rPr>
+        <w:lastRenderedPageBreak/>
         <w:t>Reconnaissance</w:t>
       </w:r>
-      <w:bookmarkEnd w:id="9"/>
+      <w:bookmarkEnd w:id="10"/>
     </w:p>
     <w:p>
       <w:r>
@@ -5385,7 +5508,7 @@
           <w:noProof/>
         </w:rPr>
         <w:drawing>
-          <wp:anchor distT="0" distB="0" distL="114300" distR="114300" simplePos="0" relativeHeight="251636224" behindDoc="0" locked="0" layoutInCell="1" allowOverlap="1" wp14:anchorId="2943CEB4" wp14:editId="44C46D69">
+          <wp:anchor distT="0" distB="0" distL="114300" distR="114300" simplePos="0" relativeHeight="251657728" behindDoc="0" locked="0" layoutInCell="1" allowOverlap="1" wp14:anchorId="2943CEB4" wp14:editId="55C27B7F">
             <wp:simplePos x="0" y="0"/>
             <wp:positionH relativeFrom="column">
               <wp:posOffset>3843020</wp:posOffset>
@@ -5408,7 +5531,7 @@
                     <pic:cNvPicPr/>
                   </pic:nvPicPr>
                   <pic:blipFill rotWithShape="1">
-                    <a:blip r:embed="rId20" cstate="print">
+                    <a:blip r:embed="rId24" cstate="print">
                       <a:extLst>
                         <a:ext uri="{28A0092B-C50C-407E-A947-70E740481C1C}">
                           <a14:useLocalDpi xmlns:a14="http://schemas.microsoft.com/office/drawing/2010/main" val="0"/>
@@ -5460,15 +5583,7 @@
         <w:t>, we require an email and password, as an attacker an admin email or an email with high privileges is preferred.</w:t>
       </w:r>
       <w:r>
-        <w:t xml:space="preserve"> </w:t>
-      </w:r>
-      <w:proofErr w:type="gramStart"/>
-      <w:r>
-        <w:t>However</w:t>
-      </w:r>
-      <w:proofErr w:type="gramEnd"/>
-      <w:r>
-        <w:t xml:space="preserve"> gaining access to as many accounts as possible is also beneficial because we c</w:t>
+        <w:t xml:space="preserve"> However gaining access to as many accounts as possible is also beneficial because we c</w:t>
       </w:r>
       <w:r>
         <w:t>ould</w:t>
@@ -5485,9 +5600,8 @@
         <w:rPr>
           <w:noProof/>
         </w:rPr>
-        <w:lastRenderedPageBreak/>
         <w:pict w14:anchorId="753412D7">
-          <v:group id="Group 12" o:spid="_x0000_s2058" style="position:absolute;margin-left:216.75pt;margin-top:113.8pt;width:247.2pt;height:210.3pt;z-index:251677696;mso-width-relative:margin;mso-height-relative:margin" coordorigin="-381" coordsize="31394,26716" o:gfxdata="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